<commit_message>
Update Costs- Exception VarCost FT
</commit_message>
<xml_diff>
--- a/Doc/V0/SupplementaryFile.docx
+++ b/Doc/V0/SupplementaryFile.docx
@@ -22693,7 +22693,37 @@
                 <w:sz w:val="18"/>
                 <w:szCs w:val="18"/>
               </w:rPr>
-              <w:t>Investment Cost [M$/GW]</w:t>
+              <w:t>Investment Cost</w:t>
+            </w:r>
+            <w:r>
+              <w:rPr>
+                <w:rFonts w:cstheme="minorHAnsi"/>
+                <w:b/>
+                <w:bCs/>
+                <w:sz w:val="18"/>
+                <w:szCs w:val="18"/>
+              </w:rPr>
+              <w:t xml:space="preserve"> </w:t>
+            </w:r>
+            <w:r>
+              <w:rPr>
+                <w:rFonts w:cstheme="minorHAnsi"/>
+                <w:b/>
+                <w:bCs/>
+                <w:sz w:val="18"/>
+                <w:szCs w:val="18"/>
+              </w:rPr>
+              <w:t>at Different Tech Vintages</w:t>
+            </w:r>
+            <w:r>
+              <w:rPr>
+                <w:rFonts w:cstheme="minorHAnsi"/>
+                <w:b/>
+                <w:bCs/>
+                <w:sz w:val="18"/>
+                <w:szCs w:val="18"/>
+              </w:rPr>
+              <w:t xml:space="preserve"> [M$/GW]</w:t>
             </w:r>
           </w:p>
         </w:tc>
@@ -36479,7 +36509,27 @@
                 <w:sz w:val="18"/>
                 <w:szCs w:val="18"/>
               </w:rPr>
-              <w:t>Fixed Cost [</w:t>
+              <w:t xml:space="preserve">Fixed Cost </w:t>
+            </w:r>
+            <w:r>
+              <w:rPr>
+                <w:rFonts w:cstheme="minorHAnsi"/>
+                <w:b/>
+                <w:bCs/>
+                <w:sz w:val="18"/>
+                <w:szCs w:val="18"/>
+              </w:rPr>
+              <w:t xml:space="preserve">at Different Tech Vintages </w:t>
+            </w:r>
+            <w:r>
+              <w:rPr>
+                <w:rFonts w:cstheme="minorHAnsi"/>
+                <w:b/>
+                <w:bCs/>
+                <w:sz w:val="18"/>
+                <w:szCs w:val="18"/>
+              </w:rPr>
+              <w:t>[</w:t>
             </w:r>
             <w:r>
               <w:rPr>
@@ -44810,7 +44860,27 @@
                 <w:sz w:val="18"/>
                 <w:szCs w:val="18"/>
               </w:rPr>
-              <w:t>Fixed Cost [</w:t>
+              <w:t xml:space="preserve">Fixed Cost </w:t>
+            </w:r>
+            <w:r>
+              <w:rPr>
+                <w:rFonts w:cstheme="minorHAnsi"/>
+                <w:b/>
+                <w:bCs/>
+                <w:sz w:val="18"/>
+                <w:szCs w:val="18"/>
+              </w:rPr>
+              <w:t xml:space="preserve">Tech at Different Tech Vintages </w:t>
+            </w:r>
+            <w:r>
+              <w:rPr>
+                <w:rFonts w:cstheme="minorHAnsi"/>
+                <w:b/>
+                <w:bCs/>
+                <w:sz w:val="18"/>
+                <w:szCs w:val="18"/>
+              </w:rPr>
+              <w:t>[</w:t>
             </w:r>
             <w:r>
               <w:rPr>
@@ -46205,7 +46275,27 @@
                 <w:sz w:val="18"/>
                 <w:szCs w:val="18"/>
               </w:rPr>
-              <w:t>Cost [</w:t>
+              <w:t>Cost</w:t>
+            </w:r>
+            <w:r>
+              <w:rPr>
+                <w:rFonts w:cstheme="minorHAnsi"/>
+                <w:b/>
+                <w:bCs/>
+                <w:sz w:val="18"/>
+                <w:szCs w:val="18"/>
+              </w:rPr>
+              <w:t xml:space="preserve"> at Different Tech Vintages</w:t>
+            </w:r>
+            <w:r>
+              <w:rPr>
+                <w:rFonts w:cstheme="minorHAnsi"/>
+                <w:b/>
+                <w:bCs/>
+                <w:sz w:val="18"/>
+                <w:szCs w:val="18"/>
+              </w:rPr>
+              <w:t xml:space="preserve"> [</w:t>
             </w:r>
             <w:r>
               <w:rPr>
@@ -51613,25 +51703,35 @@
     <w:tbl>
       <w:tblPr>
         <w:tblStyle w:val="TableGrid"/>
-        <w:tblW w:w="5000" w:type="pct"/>
+        <w:tblW w:w="4864" w:type="pct"/>
+        <w:tblBorders>
+          <w:left w:val="none" w:sz="0" w:space="0" w:color="auto"/>
+          <w:right w:val="none" w:sz="0" w:space="0" w:color="auto"/>
+          <w:insideH w:val="none" w:sz="0" w:space="0" w:color="auto"/>
+          <w:insideV w:val="none" w:sz="0" w:space="0" w:color="auto"/>
+        </w:tblBorders>
         <w:tblLook w:val="04A0" w:firstRow="1" w:lastRow="0" w:firstColumn="1" w:lastColumn="0" w:noHBand="0" w:noVBand="1"/>
       </w:tblPr>
       <w:tblGrid>
-        <w:gridCol w:w="3141"/>
-        <w:gridCol w:w="867"/>
-        <w:gridCol w:w="867"/>
-        <w:gridCol w:w="868"/>
-        <w:gridCol w:w="868"/>
-        <w:gridCol w:w="868"/>
-        <w:gridCol w:w="868"/>
-        <w:gridCol w:w="868"/>
-        <w:gridCol w:w="973"/>
+        <w:gridCol w:w="3068"/>
+        <w:gridCol w:w="627"/>
+        <w:gridCol w:w="627"/>
+        <w:gridCol w:w="627"/>
+        <w:gridCol w:w="627"/>
+        <w:gridCol w:w="627"/>
+        <w:gridCol w:w="627"/>
+        <w:gridCol w:w="627"/>
+        <w:gridCol w:w="2464"/>
       </w:tblGrid>
       <w:tr>
         <w:tc>
           <w:tcPr>
-            <w:tcW w:w="1542" w:type="pct"/>
+            <w:tcW w:w="1546" w:type="pct"/>
             <w:vMerge w:val="restart"/>
+            <w:tcBorders>
+              <w:top w:val="single" w:sz="4" w:space="0" w:color="auto"/>
+              <w:bottom w:val="nil"/>
+            </w:tcBorders>
             <w:shd w:val="clear" w:color="auto" w:fill="D9D9D9" w:themeFill="background1" w:themeFillShade="D9"/>
             <w:vAlign w:val="center"/>
           </w:tcPr>
@@ -51670,8 +51770,12 @@
         </w:tc>
         <w:tc>
           <w:tcPr>
-            <w:tcW w:w="2981" w:type="pct"/>
+            <w:tcW w:w="2212" w:type="pct"/>
             <w:gridSpan w:val="7"/>
+            <w:tcBorders>
+              <w:top w:val="single" w:sz="4" w:space="0" w:color="auto"/>
+              <w:bottom w:val="nil"/>
+            </w:tcBorders>
             <w:shd w:val="clear" w:color="auto" w:fill="D9D9D9" w:themeFill="background1" w:themeFillShade="D9"/>
             <w:vAlign w:val="center"/>
           </w:tcPr>
@@ -51694,24 +51798,145 @@
                 <w:sz w:val="18"/>
                 <w:szCs w:val="18"/>
               </w:rPr>
-              <w:t xml:space="preserve">Variable </w:t>
-            </w:r>
-            <w:r>
-              <w:rPr>
-                <w:rFonts w:cstheme="minorHAnsi"/>
-                <w:b/>
-                <w:bCs/>
-                <w:sz w:val="18"/>
-                <w:szCs w:val="18"/>
-              </w:rPr>
-              <w:t>Cost</w:t>
-            </w:r>
-          </w:p>
-        </w:tc>
-        <w:tc>
-          <w:tcPr>
-            <w:tcW w:w="478" w:type="pct"/>
+              <w:t>Variable Cost at Different Periods</w:t>
+            </w:r>
+          </w:p>
+          <w:p>
+            <w:pPr>
+              <w:jc w:val="center"/>
+              <w:rPr>
+                <w:rFonts w:cstheme="minorHAnsi"/>
+                <w:b/>
+                <w:bCs/>
+                <w:sz w:val="18"/>
+                <w:szCs w:val="18"/>
+              </w:rPr>
+            </w:pPr>
+            <w:r>
+              <w:rPr>
+                <w:rFonts w:cstheme="minorHAnsi"/>
+                <w:b/>
+                <w:bCs/>
+                <w:sz w:val="18"/>
+                <w:szCs w:val="18"/>
+              </w:rPr>
+              <w:t xml:space="preserve">(Does not </w:t>
+            </w:r>
+            <w:r>
+              <w:rPr>
+                <w:rFonts w:cstheme="minorHAnsi"/>
+                <w:b/>
+                <w:bCs/>
+                <w:sz w:val="18"/>
+                <w:szCs w:val="18"/>
+              </w:rPr>
+              <w:t xml:space="preserve">Vary </w:t>
+            </w:r>
+            <w:proofErr w:type="gramStart"/>
+            <w:r>
+              <w:rPr>
+                <w:rFonts w:cstheme="minorHAnsi"/>
+                <w:b/>
+                <w:bCs/>
+                <w:sz w:val="18"/>
+                <w:szCs w:val="18"/>
+              </w:rPr>
+              <w:t>With</w:t>
+            </w:r>
+            <w:proofErr w:type="gramEnd"/>
+            <w:r>
+              <w:rPr>
+                <w:rFonts w:cstheme="minorHAnsi"/>
+                <w:b/>
+                <w:bCs/>
+                <w:sz w:val="18"/>
+                <w:szCs w:val="18"/>
+              </w:rPr>
+              <w:t xml:space="preserve"> the</w:t>
+            </w:r>
+            <w:r>
+              <w:rPr>
+                <w:rFonts w:cstheme="minorHAnsi"/>
+                <w:b/>
+                <w:bCs/>
+                <w:sz w:val="18"/>
+                <w:szCs w:val="18"/>
+              </w:rPr>
+              <w:t xml:space="preserve"> Tech</w:t>
+            </w:r>
+            <w:r>
+              <w:rPr>
+                <w:rFonts w:cstheme="minorHAnsi"/>
+                <w:b/>
+                <w:bCs/>
+                <w:sz w:val="18"/>
+                <w:szCs w:val="18"/>
+              </w:rPr>
+              <w:t xml:space="preserve"> Vintage</w:t>
+            </w:r>
+          </w:p>
+          <w:p>
+            <w:pPr>
+              <w:jc w:val="center"/>
+              <w:rPr>
+                <w:rFonts w:cstheme="minorHAnsi"/>
+                <w:b/>
+                <w:bCs/>
+                <w:sz w:val="18"/>
+                <w:szCs w:val="18"/>
+              </w:rPr>
+            </w:pPr>
+            <w:r>
+              <w:rPr>
+                <w:rFonts w:cstheme="minorHAnsi"/>
+                <w:b/>
+                <w:bCs/>
+                <w:sz w:val="18"/>
+                <w:szCs w:val="18"/>
+              </w:rPr>
+              <w:t xml:space="preserve">But </w:t>
+            </w:r>
+            <w:r>
+              <w:rPr>
+                <w:rFonts w:cstheme="minorHAnsi"/>
+                <w:b/>
+                <w:bCs/>
+                <w:sz w:val="18"/>
+                <w:szCs w:val="18"/>
+              </w:rPr>
+              <w:t xml:space="preserve">Vary </w:t>
+            </w:r>
+            <w:proofErr w:type="gramStart"/>
+            <w:r>
+              <w:rPr>
+                <w:rFonts w:cstheme="minorHAnsi"/>
+                <w:b/>
+                <w:bCs/>
+                <w:sz w:val="18"/>
+                <w:szCs w:val="18"/>
+              </w:rPr>
+              <w:t>With</w:t>
+            </w:r>
+            <w:proofErr w:type="gramEnd"/>
+            <w:r>
+              <w:rPr>
+                <w:rFonts w:cstheme="minorHAnsi"/>
+                <w:b/>
+                <w:bCs/>
+                <w:sz w:val="18"/>
+                <w:szCs w:val="18"/>
+              </w:rPr>
+              <w:t xml:space="preserve"> The Period)</w:t>
+            </w:r>
+          </w:p>
+        </w:tc>
+        <w:tc>
+          <w:tcPr>
+            <w:tcW w:w="1242" w:type="pct"/>
             <w:vMerge w:val="restart"/>
+            <w:tcBorders>
+              <w:top w:val="single" w:sz="4" w:space="0" w:color="auto"/>
+            </w:tcBorders>
             <w:shd w:val="clear" w:color="auto" w:fill="D9D9D9" w:themeFill="background1" w:themeFillShade="D9"/>
             <w:vAlign w:val="center"/>
           </w:tcPr>
@@ -51742,8 +51967,12 @@
       <w:tr>
         <w:tc>
           <w:tcPr>
-            <w:tcW w:w="1542" w:type="pct"/>
+            <w:tcW w:w="1546" w:type="pct"/>
             <w:vMerge/>
+            <w:tcBorders>
+              <w:top w:val="nil"/>
+              <w:bottom w:val="single" w:sz="4" w:space="0" w:color="auto"/>
+            </w:tcBorders>
             <w:shd w:val="clear" w:color="auto" w:fill="D9D9D9" w:themeFill="background1" w:themeFillShade="D9"/>
             <w:vAlign w:val="center"/>
           </w:tcPr>
@@ -51762,7 +51991,11 @@
         </w:tc>
         <w:tc>
           <w:tcPr>
-            <w:tcW w:w="426" w:type="pct"/>
+            <w:tcW w:w="316" w:type="pct"/>
+            <w:tcBorders>
+              <w:top w:val="single" w:sz="4" w:space="0" w:color="auto"/>
+              <w:bottom w:val="single" w:sz="4" w:space="0" w:color="auto"/>
+            </w:tcBorders>
             <w:shd w:val="clear" w:color="auto" w:fill="D9D9D9" w:themeFill="background1" w:themeFillShade="D9"/>
             <w:vAlign w:val="center"/>
           </w:tcPr>
@@ -51791,7 +52024,11 @@
         </w:tc>
         <w:tc>
           <w:tcPr>
-            <w:tcW w:w="426" w:type="pct"/>
+            <w:tcW w:w="316" w:type="pct"/>
+            <w:tcBorders>
+              <w:top w:val="single" w:sz="4" w:space="0" w:color="auto"/>
+              <w:bottom w:val="single" w:sz="4" w:space="0" w:color="auto"/>
+            </w:tcBorders>
             <w:shd w:val="clear" w:color="auto" w:fill="D9D9D9" w:themeFill="background1" w:themeFillShade="D9"/>
             <w:vAlign w:val="center"/>
           </w:tcPr>
@@ -51820,7 +52057,11 @@
         </w:tc>
         <w:tc>
           <w:tcPr>
-            <w:tcW w:w="426" w:type="pct"/>
+            <w:tcW w:w="316" w:type="pct"/>
+            <w:tcBorders>
+              <w:top w:val="single" w:sz="4" w:space="0" w:color="auto"/>
+              <w:bottom w:val="single" w:sz="4" w:space="0" w:color="auto"/>
+            </w:tcBorders>
             <w:shd w:val="clear" w:color="auto" w:fill="D9D9D9" w:themeFill="background1" w:themeFillShade="D9"/>
             <w:vAlign w:val="center"/>
           </w:tcPr>
@@ -51849,7 +52090,11 @@
         </w:tc>
         <w:tc>
           <w:tcPr>
-            <w:tcW w:w="426" w:type="pct"/>
+            <w:tcW w:w="316" w:type="pct"/>
+            <w:tcBorders>
+              <w:top w:val="single" w:sz="4" w:space="0" w:color="auto"/>
+              <w:bottom w:val="single" w:sz="4" w:space="0" w:color="auto"/>
+            </w:tcBorders>
             <w:shd w:val="clear" w:color="auto" w:fill="D9D9D9" w:themeFill="background1" w:themeFillShade="D9"/>
             <w:vAlign w:val="center"/>
           </w:tcPr>
@@ -51878,7 +52123,11 @@
         </w:tc>
         <w:tc>
           <w:tcPr>
-            <w:tcW w:w="426" w:type="pct"/>
+            <w:tcW w:w="316" w:type="pct"/>
+            <w:tcBorders>
+              <w:top w:val="single" w:sz="4" w:space="0" w:color="auto"/>
+              <w:bottom w:val="single" w:sz="4" w:space="0" w:color="auto"/>
+            </w:tcBorders>
             <w:shd w:val="clear" w:color="auto" w:fill="D9D9D9" w:themeFill="background1" w:themeFillShade="D9"/>
             <w:vAlign w:val="center"/>
           </w:tcPr>
@@ -51907,7 +52156,11 @@
         </w:tc>
         <w:tc>
           <w:tcPr>
-            <w:tcW w:w="426" w:type="pct"/>
+            <w:tcW w:w="316" w:type="pct"/>
+            <w:tcBorders>
+              <w:top w:val="single" w:sz="4" w:space="0" w:color="auto"/>
+              <w:bottom w:val="single" w:sz="4" w:space="0" w:color="auto"/>
+            </w:tcBorders>
             <w:shd w:val="clear" w:color="auto" w:fill="D9D9D9" w:themeFill="background1" w:themeFillShade="D9"/>
             <w:vAlign w:val="center"/>
           </w:tcPr>
@@ -51936,7 +52189,11 @@
         </w:tc>
         <w:tc>
           <w:tcPr>
-            <w:tcW w:w="426" w:type="pct"/>
+            <w:tcW w:w="316" w:type="pct"/>
+            <w:tcBorders>
+              <w:top w:val="single" w:sz="4" w:space="0" w:color="auto"/>
+              <w:bottom w:val="single" w:sz="4" w:space="0" w:color="auto"/>
+            </w:tcBorders>
             <w:shd w:val="clear" w:color="auto" w:fill="D9D9D9" w:themeFill="background1" w:themeFillShade="D9"/>
             <w:vAlign w:val="center"/>
           </w:tcPr>
@@ -51965,8 +52222,11 @@
         </w:tc>
         <w:tc>
           <w:tcPr>
-            <w:tcW w:w="478" w:type="pct"/>
+            <w:tcW w:w="1242" w:type="pct"/>
             <w:vMerge/>
+            <w:tcBorders>
+              <w:bottom w:val="single" w:sz="4" w:space="0" w:color="auto"/>
+            </w:tcBorders>
             <w:shd w:val="clear" w:color="auto" w:fill="D9D9D9" w:themeFill="background1" w:themeFillShade="D9"/>
             <w:vAlign w:val="center"/>
           </w:tcPr>
@@ -51987,7 +52247,10 @@
       <w:tr>
         <w:tc>
           <w:tcPr>
-            <w:tcW w:w="1542" w:type="pct"/>
+            <w:tcW w:w="1546" w:type="pct"/>
+            <w:tcBorders>
+              <w:top w:val="single" w:sz="4" w:space="0" w:color="auto"/>
+            </w:tcBorders>
             <w:shd w:val="clear" w:color="auto" w:fill="auto"/>
             <w:vAlign w:val="bottom"/>
           </w:tcPr>
@@ -52014,182 +52277,205 @@
         </w:tc>
         <w:tc>
           <w:tcPr>
-            <w:tcW w:w="426" w:type="pct"/>
-            <w:shd w:val="clear" w:color="auto" w:fill="auto"/>
-            <w:vAlign w:val="bottom"/>
-          </w:tcPr>
-          <w:p>
-            <w:pPr>
-              <w:jc w:val="center"/>
-              <w:rPr>
-                <w:rFonts w:cstheme="minorHAnsi"/>
-                <w:sz w:val="18"/>
-                <w:szCs w:val="18"/>
-              </w:rPr>
-            </w:pPr>
-            <w:r>
-              <w:rPr>
-                <w:rFonts w:cstheme="minorHAnsi"/>
-                <w:sz w:val="18"/>
-                <w:szCs w:val="18"/>
-              </w:rPr>
-              <w:t>11</w:t>
-            </w:r>
-          </w:p>
-        </w:tc>
-        <w:tc>
-          <w:tcPr>
-            <w:tcW w:w="426" w:type="pct"/>
-            <w:shd w:val="clear" w:color="auto" w:fill="auto"/>
-          </w:tcPr>
-          <w:p>
-            <w:pPr>
-              <w:jc w:val="center"/>
-              <w:rPr>
-                <w:rFonts w:cstheme="minorHAnsi"/>
-                <w:sz w:val="18"/>
-                <w:szCs w:val="18"/>
-              </w:rPr>
-            </w:pPr>
-            <w:r>
-              <w:rPr>
-                <w:rFonts w:cstheme="minorHAnsi"/>
-                <w:sz w:val="18"/>
-                <w:szCs w:val="18"/>
-              </w:rPr>
-              <w:t>11</w:t>
-            </w:r>
-          </w:p>
-        </w:tc>
-        <w:tc>
-          <w:tcPr>
-            <w:tcW w:w="426" w:type="pct"/>
-            <w:shd w:val="clear" w:color="auto" w:fill="auto"/>
-          </w:tcPr>
-          <w:p>
-            <w:pPr>
-              <w:jc w:val="center"/>
-              <w:rPr>
-                <w:rFonts w:cstheme="minorHAnsi"/>
-                <w:sz w:val="18"/>
-                <w:szCs w:val="18"/>
-              </w:rPr>
-            </w:pPr>
-            <w:r>
-              <w:rPr>
-                <w:rFonts w:cstheme="minorHAnsi"/>
-                <w:sz w:val="18"/>
-                <w:szCs w:val="18"/>
-              </w:rPr>
-              <w:t>11</w:t>
-            </w:r>
-          </w:p>
-        </w:tc>
-        <w:tc>
-          <w:tcPr>
-            <w:tcW w:w="426" w:type="pct"/>
-            <w:shd w:val="clear" w:color="auto" w:fill="auto"/>
-          </w:tcPr>
-          <w:p>
-            <w:pPr>
-              <w:jc w:val="center"/>
-              <w:rPr>
-                <w:rFonts w:cstheme="minorHAnsi"/>
-                <w:sz w:val="18"/>
-                <w:szCs w:val="18"/>
-              </w:rPr>
-            </w:pPr>
-            <w:r>
-              <w:rPr>
-                <w:rFonts w:cstheme="minorHAnsi"/>
-                <w:sz w:val="18"/>
-                <w:szCs w:val="18"/>
-              </w:rPr>
-              <w:t>11</w:t>
-            </w:r>
-          </w:p>
-        </w:tc>
-        <w:tc>
-          <w:tcPr>
-            <w:tcW w:w="426" w:type="pct"/>
-            <w:shd w:val="clear" w:color="auto" w:fill="auto"/>
-          </w:tcPr>
-          <w:p>
-            <w:pPr>
-              <w:jc w:val="center"/>
-              <w:rPr>
-                <w:rFonts w:cstheme="minorHAnsi"/>
-                <w:sz w:val="18"/>
-                <w:szCs w:val="18"/>
-              </w:rPr>
-            </w:pPr>
-            <w:r>
-              <w:rPr>
-                <w:rFonts w:cstheme="minorHAnsi"/>
-                <w:sz w:val="18"/>
-                <w:szCs w:val="18"/>
-              </w:rPr>
-              <w:t>11</w:t>
-            </w:r>
-          </w:p>
-        </w:tc>
-        <w:tc>
-          <w:tcPr>
-            <w:tcW w:w="426" w:type="pct"/>
-            <w:shd w:val="clear" w:color="auto" w:fill="auto"/>
-          </w:tcPr>
-          <w:p>
-            <w:pPr>
-              <w:jc w:val="center"/>
-              <w:rPr>
-                <w:rFonts w:cstheme="minorHAnsi"/>
-                <w:sz w:val="18"/>
-                <w:szCs w:val="18"/>
-              </w:rPr>
-            </w:pPr>
-            <w:r>
-              <w:rPr>
-                <w:rFonts w:cstheme="minorHAnsi"/>
-                <w:sz w:val="18"/>
-                <w:szCs w:val="18"/>
-              </w:rPr>
-              <w:t>11</w:t>
-            </w:r>
-          </w:p>
-        </w:tc>
-        <w:tc>
-          <w:tcPr>
-            <w:tcW w:w="426" w:type="pct"/>
-            <w:shd w:val="clear" w:color="auto" w:fill="auto"/>
-          </w:tcPr>
-          <w:p>
-            <w:pPr>
-              <w:jc w:val="center"/>
-              <w:rPr>
-                <w:rFonts w:cstheme="minorHAnsi"/>
-                <w:sz w:val="18"/>
-                <w:szCs w:val="18"/>
-              </w:rPr>
-            </w:pPr>
-            <w:r>
-              <w:rPr>
-                <w:rFonts w:cstheme="minorHAnsi"/>
-                <w:sz w:val="18"/>
-                <w:szCs w:val="18"/>
-              </w:rPr>
-              <w:t>11</w:t>
-            </w:r>
-          </w:p>
-        </w:tc>
-        <w:tc>
-          <w:tcPr>
-            <w:tcW w:w="478" w:type="pct"/>
+            <w:tcW w:w="316" w:type="pct"/>
+            <w:tcBorders>
+              <w:top w:val="single" w:sz="4" w:space="0" w:color="auto"/>
+            </w:tcBorders>
+            <w:shd w:val="clear" w:color="auto" w:fill="auto"/>
+          </w:tcPr>
+          <w:p>
+            <w:pPr>
+              <w:jc w:val="center"/>
+              <w:rPr>
+                <w:rFonts w:cstheme="minorHAnsi"/>
+                <w:sz w:val="18"/>
+                <w:szCs w:val="18"/>
+              </w:rPr>
+            </w:pPr>
+            <w:r>
+              <w:rPr>
+                <w:rFonts w:cstheme="minorHAnsi"/>
+                <w:sz w:val="18"/>
+                <w:szCs w:val="18"/>
+              </w:rPr>
+              <w:t>12.87</w:t>
+            </w:r>
+          </w:p>
+        </w:tc>
+        <w:tc>
+          <w:tcPr>
+            <w:tcW w:w="316" w:type="pct"/>
+            <w:tcBorders>
+              <w:top w:val="single" w:sz="4" w:space="0" w:color="auto"/>
+            </w:tcBorders>
+            <w:shd w:val="clear" w:color="auto" w:fill="auto"/>
+          </w:tcPr>
+          <w:p>
+            <w:pPr>
+              <w:jc w:val="center"/>
+              <w:rPr>
+                <w:rFonts w:cstheme="minorHAnsi"/>
+                <w:sz w:val="18"/>
+                <w:szCs w:val="18"/>
+              </w:rPr>
+            </w:pPr>
+            <w:r>
+              <w:rPr>
+                <w:rFonts w:cstheme="minorHAnsi"/>
+                <w:sz w:val="18"/>
+                <w:szCs w:val="18"/>
+              </w:rPr>
+              <w:t>12.87</w:t>
+            </w:r>
+          </w:p>
+        </w:tc>
+        <w:tc>
+          <w:tcPr>
+            <w:tcW w:w="316" w:type="pct"/>
+            <w:tcBorders>
+              <w:top w:val="single" w:sz="4" w:space="0" w:color="auto"/>
+            </w:tcBorders>
+            <w:shd w:val="clear" w:color="auto" w:fill="auto"/>
+          </w:tcPr>
+          <w:p>
+            <w:pPr>
+              <w:jc w:val="center"/>
+              <w:rPr>
+                <w:rFonts w:cstheme="minorHAnsi"/>
+                <w:sz w:val="18"/>
+                <w:szCs w:val="18"/>
+              </w:rPr>
+            </w:pPr>
+            <w:r>
+              <w:rPr>
+                <w:rFonts w:cstheme="minorHAnsi"/>
+                <w:sz w:val="18"/>
+                <w:szCs w:val="18"/>
+              </w:rPr>
+              <w:t>12.87</w:t>
+            </w:r>
+          </w:p>
+        </w:tc>
+        <w:tc>
+          <w:tcPr>
+            <w:tcW w:w="316" w:type="pct"/>
+            <w:tcBorders>
+              <w:top w:val="single" w:sz="4" w:space="0" w:color="auto"/>
+            </w:tcBorders>
+            <w:shd w:val="clear" w:color="auto" w:fill="auto"/>
+          </w:tcPr>
+          <w:p>
+            <w:pPr>
+              <w:jc w:val="center"/>
+              <w:rPr>
+                <w:rFonts w:cstheme="minorHAnsi"/>
+                <w:sz w:val="18"/>
+                <w:szCs w:val="18"/>
+              </w:rPr>
+            </w:pPr>
+            <w:r>
+              <w:rPr>
+                <w:rFonts w:cstheme="minorHAnsi"/>
+                <w:sz w:val="18"/>
+                <w:szCs w:val="18"/>
+              </w:rPr>
+              <w:t>12.87</w:t>
+            </w:r>
+          </w:p>
+        </w:tc>
+        <w:tc>
+          <w:tcPr>
+            <w:tcW w:w="316" w:type="pct"/>
+            <w:tcBorders>
+              <w:top w:val="single" w:sz="4" w:space="0" w:color="auto"/>
+            </w:tcBorders>
+            <w:shd w:val="clear" w:color="auto" w:fill="auto"/>
+          </w:tcPr>
+          <w:p>
+            <w:pPr>
+              <w:jc w:val="center"/>
+              <w:rPr>
+                <w:rFonts w:cstheme="minorHAnsi"/>
+                <w:sz w:val="18"/>
+                <w:szCs w:val="18"/>
+              </w:rPr>
+            </w:pPr>
+            <w:r>
+              <w:rPr>
+                <w:rFonts w:cstheme="minorHAnsi"/>
+                <w:sz w:val="18"/>
+                <w:szCs w:val="18"/>
+              </w:rPr>
+              <w:t>12.87</w:t>
+            </w:r>
+          </w:p>
+        </w:tc>
+        <w:tc>
+          <w:tcPr>
+            <w:tcW w:w="316" w:type="pct"/>
+            <w:tcBorders>
+              <w:top w:val="single" w:sz="4" w:space="0" w:color="auto"/>
+            </w:tcBorders>
+            <w:shd w:val="clear" w:color="auto" w:fill="auto"/>
+          </w:tcPr>
+          <w:p>
+            <w:pPr>
+              <w:jc w:val="center"/>
+              <w:rPr>
+                <w:rFonts w:cstheme="minorHAnsi"/>
+                <w:sz w:val="18"/>
+                <w:szCs w:val="18"/>
+              </w:rPr>
+            </w:pPr>
+            <w:r>
+              <w:rPr>
+                <w:rFonts w:cstheme="minorHAnsi"/>
+                <w:sz w:val="18"/>
+                <w:szCs w:val="18"/>
+              </w:rPr>
+              <w:t>12.87</w:t>
+            </w:r>
+          </w:p>
+        </w:tc>
+        <w:tc>
+          <w:tcPr>
+            <w:tcW w:w="316" w:type="pct"/>
+            <w:tcBorders>
+              <w:top w:val="single" w:sz="4" w:space="0" w:color="auto"/>
+            </w:tcBorders>
+            <w:shd w:val="clear" w:color="auto" w:fill="auto"/>
+          </w:tcPr>
+          <w:p>
+            <w:pPr>
+              <w:jc w:val="center"/>
+              <w:rPr>
+                <w:rFonts w:cstheme="minorHAnsi"/>
+                <w:sz w:val="18"/>
+                <w:szCs w:val="18"/>
+              </w:rPr>
+            </w:pPr>
+            <w:r>
+              <w:rPr>
+                <w:rFonts w:cstheme="minorHAnsi"/>
+                <w:sz w:val="18"/>
+                <w:szCs w:val="18"/>
+              </w:rPr>
+              <w:t>12.87</w:t>
+            </w:r>
+          </w:p>
+        </w:tc>
+        <w:tc>
+          <w:tcPr>
+            <w:tcW w:w="1242" w:type="pct"/>
+            <w:tcBorders>
+              <w:top w:val="single" w:sz="4" w:space="0" w:color="auto"/>
+            </w:tcBorders>
             <w:shd w:val="clear" w:color="auto" w:fill="auto"/>
             <w:vAlign w:val="center"/>
           </w:tcPr>
           <w:p>
             <w:pPr>
-              <w:jc w:val="center"/>
+              <w:jc w:val="both"/>
               <w:rPr>
                 <w:rFonts w:cstheme="minorHAnsi"/>
                 <w:sz w:val="18"/>
@@ -52264,7 +52550,7 @@
       <w:tr>
         <w:tc>
           <w:tcPr>
-            <w:tcW w:w="1542" w:type="pct"/>
+            <w:tcW w:w="1546" w:type="pct"/>
             <w:shd w:val="clear" w:color="auto" w:fill="FFFF00"/>
             <w:vAlign w:val="bottom"/>
           </w:tcPr>
@@ -52291,7 +52577,7 @@
         </w:tc>
         <w:tc>
           <w:tcPr>
-            <w:tcW w:w="426" w:type="pct"/>
+            <w:tcW w:w="316" w:type="pct"/>
             <w:shd w:val="clear" w:color="auto" w:fill="FFFF00"/>
             <w:vAlign w:val="bottom"/>
           </w:tcPr>
@@ -52316,7 +52602,7 @@
         </w:tc>
         <w:tc>
           <w:tcPr>
-            <w:tcW w:w="426" w:type="pct"/>
+            <w:tcW w:w="316" w:type="pct"/>
             <w:shd w:val="clear" w:color="auto" w:fill="FFFF00"/>
             <w:vAlign w:val="bottom"/>
           </w:tcPr>
@@ -52341,7 +52627,7 @@
         </w:tc>
         <w:tc>
           <w:tcPr>
-            <w:tcW w:w="426" w:type="pct"/>
+            <w:tcW w:w="316" w:type="pct"/>
             <w:shd w:val="clear" w:color="auto" w:fill="FFFF00"/>
             <w:vAlign w:val="bottom"/>
           </w:tcPr>
@@ -52366,7 +52652,7 @@
         </w:tc>
         <w:tc>
           <w:tcPr>
-            <w:tcW w:w="426" w:type="pct"/>
+            <w:tcW w:w="316" w:type="pct"/>
             <w:shd w:val="clear" w:color="auto" w:fill="FFFF00"/>
             <w:vAlign w:val="bottom"/>
           </w:tcPr>
@@ -52391,7 +52677,7 @@
         </w:tc>
         <w:tc>
           <w:tcPr>
-            <w:tcW w:w="426" w:type="pct"/>
+            <w:tcW w:w="316" w:type="pct"/>
             <w:shd w:val="clear" w:color="auto" w:fill="FFFF00"/>
             <w:vAlign w:val="bottom"/>
           </w:tcPr>
@@ -52416,7 +52702,7 @@
         </w:tc>
         <w:tc>
           <w:tcPr>
-            <w:tcW w:w="426" w:type="pct"/>
+            <w:tcW w:w="316" w:type="pct"/>
             <w:shd w:val="clear" w:color="auto" w:fill="FFFF00"/>
             <w:vAlign w:val="bottom"/>
           </w:tcPr>
@@ -52441,7 +52727,7 @@
         </w:tc>
         <w:tc>
           <w:tcPr>
-            <w:tcW w:w="426" w:type="pct"/>
+            <w:tcW w:w="316" w:type="pct"/>
             <w:shd w:val="clear" w:color="auto" w:fill="FFFF00"/>
             <w:vAlign w:val="bottom"/>
           </w:tcPr>
@@ -52466,13 +52752,13 @@
         </w:tc>
         <w:tc>
           <w:tcPr>
-            <w:tcW w:w="478" w:type="pct"/>
+            <w:tcW w:w="1242" w:type="pct"/>
             <w:shd w:val="clear" w:color="auto" w:fill="FFFF00"/>
             <w:vAlign w:val="center"/>
           </w:tcPr>
           <w:p>
             <w:pPr>
-              <w:jc w:val="center"/>
+              <w:jc w:val="both"/>
               <w:rPr>
                 <w:rFonts w:cstheme="minorHAnsi"/>
                 <w:sz w:val="18"/>
@@ -52485,7 +52771,7 @@
       <w:tr>
         <w:tc>
           <w:tcPr>
-            <w:tcW w:w="1542" w:type="pct"/>
+            <w:tcW w:w="1546" w:type="pct"/>
             <w:shd w:val="clear" w:color="auto" w:fill="auto"/>
             <w:vAlign w:val="bottom"/>
           </w:tcPr>
@@ -52506,22 +52792,13 @@
                 <w:sz w:val="18"/>
                 <w:szCs w:val="18"/>
               </w:rPr>
-              <w:t>FT_BIOMASS</w:t>
-            </w:r>
-            <w:r>
-              <w:rPr>
-                <w:rFonts w:ascii="Calibri" w:hAnsi="Calibri" w:cs="Calibri"/>
-                <w:color w:val="000000"/>
-                <w:sz w:val="18"/>
-                <w:szCs w:val="18"/>
-              </w:rPr>
-              <w:t xml:space="preserve"> [$/MMBTU]</w:t>
-            </w:r>
-          </w:p>
-        </w:tc>
-        <w:tc>
-          <w:tcPr>
-            <w:tcW w:w="426" w:type="pct"/>
+              <w:t>FT_BIOMASS [$/MMBTU]</w:t>
+            </w:r>
+          </w:p>
+        </w:tc>
+        <w:tc>
+          <w:tcPr>
+            <w:tcW w:w="316" w:type="pct"/>
             <w:shd w:val="clear" w:color="auto" w:fill="auto"/>
             <w:vAlign w:val="bottom"/>
           </w:tcPr>
@@ -52536,17 +52813,18 @@
             </w:pPr>
             <w:r>
               <w:rPr>
-                <w:rFonts w:cstheme="minorHAnsi"/>
-                <w:sz w:val="18"/>
-                <w:szCs w:val="18"/>
-              </w:rPr>
-              <w:t>5</w:t>
-            </w:r>
-          </w:p>
-        </w:tc>
-        <w:tc>
-          <w:tcPr>
-            <w:tcW w:w="426" w:type="pct"/>
+                <w:rFonts w:ascii="Calibri" w:hAnsi="Calibri" w:cs="Calibri"/>
+                <w:color w:val="000000"/>
+                <w:sz w:val="18"/>
+                <w:szCs w:val="18"/>
+              </w:rPr>
+              <w:t>2.25</w:t>
+            </w:r>
+          </w:p>
+        </w:tc>
+        <w:tc>
+          <w:tcPr>
+            <w:tcW w:w="316" w:type="pct"/>
             <w:shd w:val="clear" w:color="auto" w:fill="auto"/>
             <w:vAlign w:val="bottom"/>
           </w:tcPr>
@@ -52561,17 +52839,18 @@
             </w:pPr>
             <w:r>
               <w:rPr>
-                <w:rFonts w:cstheme="minorHAnsi"/>
-                <w:sz w:val="18"/>
-                <w:szCs w:val="18"/>
-              </w:rPr>
-              <w:t>5</w:t>
-            </w:r>
-          </w:p>
-        </w:tc>
-        <w:tc>
-          <w:tcPr>
-            <w:tcW w:w="426" w:type="pct"/>
+                <w:rFonts w:ascii="Calibri" w:hAnsi="Calibri" w:cs="Calibri"/>
+                <w:color w:val="000000"/>
+                <w:sz w:val="18"/>
+                <w:szCs w:val="18"/>
+              </w:rPr>
+              <w:t>2.20</w:t>
+            </w:r>
+          </w:p>
+        </w:tc>
+        <w:tc>
+          <w:tcPr>
+            <w:tcW w:w="316" w:type="pct"/>
             <w:shd w:val="clear" w:color="auto" w:fill="auto"/>
             <w:vAlign w:val="bottom"/>
           </w:tcPr>
@@ -52586,17 +52865,18 @@
             </w:pPr>
             <w:r>
               <w:rPr>
-                <w:rFonts w:cstheme="minorHAnsi"/>
-                <w:sz w:val="18"/>
-                <w:szCs w:val="18"/>
-              </w:rPr>
-              <w:t>5</w:t>
-            </w:r>
-          </w:p>
-        </w:tc>
-        <w:tc>
-          <w:tcPr>
-            <w:tcW w:w="426" w:type="pct"/>
+                <w:rFonts w:ascii="Calibri" w:hAnsi="Calibri" w:cs="Calibri"/>
+                <w:color w:val="000000"/>
+                <w:sz w:val="18"/>
+                <w:szCs w:val="18"/>
+              </w:rPr>
+              <w:t>2.04</w:t>
+            </w:r>
+          </w:p>
+        </w:tc>
+        <w:tc>
+          <w:tcPr>
+            <w:tcW w:w="316" w:type="pct"/>
             <w:shd w:val="clear" w:color="auto" w:fill="auto"/>
             <w:vAlign w:val="bottom"/>
           </w:tcPr>
@@ -52611,17 +52891,18 @@
             </w:pPr>
             <w:r>
               <w:rPr>
-                <w:rFonts w:cstheme="minorHAnsi"/>
-                <w:sz w:val="18"/>
-                <w:szCs w:val="18"/>
-              </w:rPr>
-              <w:t>5</w:t>
-            </w:r>
-          </w:p>
-        </w:tc>
-        <w:tc>
-          <w:tcPr>
-            <w:tcW w:w="426" w:type="pct"/>
+                <w:rFonts w:ascii="Calibri" w:hAnsi="Calibri" w:cs="Calibri"/>
+                <w:color w:val="000000"/>
+                <w:sz w:val="18"/>
+                <w:szCs w:val="18"/>
+              </w:rPr>
+              <w:t>2.06</w:t>
+            </w:r>
+          </w:p>
+        </w:tc>
+        <w:tc>
+          <w:tcPr>
+            <w:tcW w:w="316" w:type="pct"/>
             <w:shd w:val="clear" w:color="auto" w:fill="auto"/>
             <w:vAlign w:val="bottom"/>
           </w:tcPr>
@@ -52636,17 +52917,18 @@
             </w:pPr>
             <w:r>
               <w:rPr>
-                <w:rFonts w:cstheme="minorHAnsi"/>
-                <w:sz w:val="18"/>
-                <w:szCs w:val="18"/>
-              </w:rPr>
-              <w:t>5</w:t>
-            </w:r>
-          </w:p>
-        </w:tc>
-        <w:tc>
-          <w:tcPr>
-            <w:tcW w:w="426" w:type="pct"/>
+                <w:rFonts w:ascii="Calibri" w:hAnsi="Calibri" w:cs="Calibri"/>
+                <w:color w:val="000000"/>
+                <w:sz w:val="18"/>
+                <w:szCs w:val="18"/>
+              </w:rPr>
+              <w:t>2.02</w:t>
+            </w:r>
+          </w:p>
+        </w:tc>
+        <w:tc>
+          <w:tcPr>
+            <w:tcW w:w="316" w:type="pct"/>
             <w:shd w:val="clear" w:color="auto" w:fill="auto"/>
             <w:vAlign w:val="bottom"/>
           </w:tcPr>
@@ -52661,17 +52943,18 @@
             </w:pPr>
             <w:r>
               <w:rPr>
-                <w:rFonts w:cstheme="minorHAnsi"/>
-                <w:sz w:val="18"/>
-                <w:szCs w:val="18"/>
-              </w:rPr>
-              <w:t>5</w:t>
-            </w:r>
-          </w:p>
-        </w:tc>
-        <w:tc>
-          <w:tcPr>
-            <w:tcW w:w="426" w:type="pct"/>
+                <w:rFonts w:ascii="Calibri" w:hAnsi="Calibri" w:cs="Calibri"/>
+                <w:color w:val="000000"/>
+                <w:sz w:val="18"/>
+                <w:szCs w:val="18"/>
+              </w:rPr>
+              <w:t>2.02</w:t>
+            </w:r>
+          </w:p>
+        </w:tc>
+        <w:tc>
+          <w:tcPr>
+            <w:tcW w:w="316" w:type="pct"/>
             <w:shd w:val="clear" w:color="auto" w:fill="auto"/>
             <w:vAlign w:val="bottom"/>
           </w:tcPr>
@@ -52686,23 +52969,24 @@
             </w:pPr>
             <w:r>
               <w:rPr>
-                <w:rFonts w:cstheme="minorHAnsi"/>
-                <w:sz w:val="18"/>
-                <w:szCs w:val="18"/>
-              </w:rPr>
-              <w:t>5</w:t>
-            </w:r>
-          </w:p>
-        </w:tc>
-        <w:tc>
-          <w:tcPr>
-            <w:tcW w:w="478" w:type="pct"/>
+                <w:rFonts w:ascii="Calibri" w:hAnsi="Calibri" w:cs="Calibri"/>
+                <w:color w:val="000000"/>
+                <w:sz w:val="18"/>
+                <w:szCs w:val="18"/>
+              </w:rPr>
+              <w:t>2.01</w:t>
+            </w:r>
+          </w:p>
+        </w:tc>
+        <w:tc>
+          <w:tcPr>
+            <w:tcW w:w="1242" w:type="pct"/>
             <w:shd w:val="clear" w:color="auto" w:fill="auto"/>
             <w:vAlign w:val="center"/>
           </w:tcPr>
           <w:p>
             <w:pPr>
-              <w:jc w:val="center"/>
+              <w:jc w:val="both"/>
               <w:rPr>
                 <w:rFonts w:cstheme="minorHAnsi"/>
                 <w:sz w:val="18"/>
@@ -52779,7 +53063,7 @@
       <w:tr>
         <w:tc>
           <w:tcPr>
-            <w:tcW w:w="1542" w:type="pct"/>
+            <w:tcW w:w="1546" w:type="pct"/>
             <w:shd w:val="clear" w:color="auto" w:fill="auto"/>
             <w:vAlign w:val="bottom"/>
           </w:tcPr>
@@ -52805,181 +53089,202 @@
         </w:tc>
         <w:tc>
           <w:tcPr>
-            <w:tcW w:w="426" w:type="pct"/>
-            <w:shd w:val="clear" w:color="auto" w:fill="auto"/>
-          </w:tcPr>
-          <w:p>
-            <w:pPr>
-              <w:jc w:val="center"/>
-              <w:rPr>
-                <w:rFonts w:ascii="Calibri" w:hAnsi="Calibri" w:cs="Calibri"/>
-                <w:color w:val="000000"/>
-                <w:sz w:val="18"/>
-                <w:szCs w:val="18"/>
-              </w:rPr>
-            </w:pPr>
-            <w:r>
-              <w:rPr>
-                <w:sz w:val="18"/>
-                <w:szCs w:val="18"/>
-              </w:rPr>
-              <w:t>2.52</w:t>
-            </w:r>
-          </w:p>
-        </w:tc>
-        <w:tc>
-          <w:tcPr>
-            <w:tcW w:w="426" w:type="pct"/>
-            <w:shd w:val="clear" w:color="auto" w:fill="auto"/>
-          </w:tcPr>
-          <w:p>
-            <w:pPr>
-              <w:jc w:val="center"/>
-              <w:rPr>
-                <w:rFonts w:ascii="Calibri" w:hAnsi="Calibri" w:cs="Calibri"/>
-                <w:color w:val="000000"/>
-                <w:sz w:val="18"/>
-                <w:szCs w:val="18"/>
-              </w:rPr>
-            </w:pPr>
-            <w:r>
-              <w:rPr>
-                <w:sz w:val="18"/>
-                <w:szCs w:val="18"/>
-              </w:rPr>
-              <w:t>2.41</w:t>
-            </w:r>
-          </w:p>
-        </w:tc>
-        <w:tc>
-          <w:tcPr>
-            <w:tcW w:w="426" w:type="pct"/>
-            <w:shd w:val="clear" w:color="auto" w:fill="auto"/>
-          </w:tcPr>
-          <w:p>
-            <w:pPr>
-              <w:jc w:val="center"/>
-              <w:rPr>
-                <w:rFonts w:ascii="Calibri" w:hAnsi="Calibri" w:cs="Calibri"/>
-                <w:color w:val="000000"/>
-                <w:sz w:val="18"/>
-                <w:szCs w:val="18"/>
-              </w:rPr>
-            </w:pPr>
-            <w:r>
-              <w:rPr>
-                <w:sz w:val="18"/>
-                <w:szCs w:val="18"/>
-              </w:rPr>
-              <w:t>2.33</w:t>
-            </w:r>
-          </w:p>
-        </w:tc>
-        <w:tc>
-          <w:tcPr>
-            <w:tcW w:w="426" w:type="pct"/>
-            <w:shd w:val="clear" w:color="auto" w:fill="auto"/>
-          </w:tcPr>
-          <w:p>
-            <w:pPr>
-              <w:jc w:val="center"/>
-              <w:rPr>
-                <w:rFonts w:ascii="Calibri" w:hAnsi="Calibri" w:cs="Calibri"/>
-                <w:color w:val="000000"/>
-                <w:sz w:val="18"/>
-                <w:szCs w:val="18"/>
-              </w:rPr>
-            </w:pPr>
-            <w:r>
-              <w:rPr>
-                <w:sz w:val="18"/>
-                <w:szCs w:val="18"/>
-              </w:rPr>
-              <w:t>2.35</w:t>
-            </w:r>
-          </w:p>
-        </w:tc>
-        <w:tc>
-          <w:tcPr>
-            <w:tcW w:w="426" w:type="pct"/>
-            <w:shd w:val="clear" w:color="auto" w:fill="auto"/>
-          </w:tcPr>
-          <w:p>
-            <w:pPr>
-              <w:jc w:val="center"/>
-              <w:rPr>
-                <w:rFonts w:ascii="Calibri" w:hAnsi="Calibri" w:cs="Calibri"/>
-                <w:color w:val="000000"/>
-                <w:sz w:val="18"/>
-                <w:szCs w:val="18"/>
-              </w:rPr>
-            </w:pPr>
-            <w:r>
-              <w:rPr>
-                <w:sz w:val="18"/>
-                <w:szCs w:val="18"/>
-              </w:rPr>
-              <w:t>2.34</w:t>
-            </w:r>
-          </w:p>
-        </w:tc>
-        <w:tc>
-          <w:tcPr>
-            <w:tcW w:w="426" w:type="pct"/>
-            <w:shd w:val="clear" w:color="auto" w:fill="auto"/>
-          </w:tcPr>
-          <w:p>
-            <w:pPr>
-              <w:jc w:val="center"/>
-              <w:rPr>
-                <w:rFonts w:ascii="Calibri" w:hAnsi="Calibri" w:cs="Calibri"/>
-                <w:color w:val="000000"/>
-                <w:sz w:val="18"/>
-                <w:szCs w:val="18"/>
-              </w:rPr>
-            </w:pPr>
-            <w:r>
-              <w:rPr>
-                <w:sz w:val="18"/>
-                <w:szCs w:val="18"/>
-              </w:rPr>
-              <w:t>2.33</w:t>
-            </w:r>
-          </w:p>
-        </w:tc>
-        <w:tc>
-          <w:tcPr>
-            <w:tcW w:w="426" w:type="pct"/>
-            <w:shd w:val="clear" w:color="auto" w:fill="auto"/>
-          </w:tcPr>
-          <w:p>
-            <w:pPr>
-              <w:jc w:val="center"/>
-              <w:rPr>
-                <w:rFonts w:ascii="Calibri" w:hAnsi="Calibri" w:cs="Calibri"/>
-                <w:color w:val="000000"/>
-                <w:sz w:val="18"/>
-                <w:szCs w:val="18"/>
-              </w:rPr>
-            </w:pPr>
-            <w:r>
-              <w:rPr>
-                <w:sz w:val="18"/>
-                <w:szCs w:val="18"/>
-              </w:rPr>
-              <w:t>2.32</w:t>
-            </w:r>
-          </w:p>
-        </w:tc>
-        <w:tc>
-          <w:tcPr>
-            <w:tcW w:w="478" w:type="pct"/>
+            <w:tcW w:w="316" w:type="pct"/>
+            <w:shd w:val="clear" w:color="auto" w:fill="auto"/>
+            <w:vAlign w:val="bottom"/>
+          </w:tcPr>
+          <w:p>
+            <w:pPr>
+              <w:jc w:val="center"/>
+              <w:rPr>
+                <w:rFonts w:ascii="Calibri" w:hAnsi="Calibri" w:cs="Calibri"/>
+                <w:color w:val="000000"/>
+                <w:sz w:val="18"/>
+                <w:szCs w:val="18"/>
+              </w:rPr>
+            </w:pPr>
+            <w:r>
+              <w:rPr>
+                <w:rFonts w:ascii="Calibri" w:hAnsi="Calibri" w:cs="Calibri"/>
+                <w:color w:val="000000"/>
+                <w:sz w:val="18"/>
+                <w:szCs w:val="18"/>
+              </w:rPr>
+              <w:t>5.84</w:t>
+            </w:r>
+          </w:p>
+        </w:tc>
+        <w:tc>
+          <w:tcPr>
+            <w:tcW w:w="316" w:type="pct"/>
+            <w:shd w:val="clear" w:color="auto" w:fill="auto"/>
+            <w:vAlign w:val="bottom"/>
+          </w:tcPr>
+          <w:p>
+            <w:pPr>
+              <w:jc w:val="center"/>
+              <w:rPr>
+                <w:rFonts w:ascii="Calibri" w:hAnsi="Calibri" w:cs="Calibri"/>
+                <w:color w:val="000000"/>
+                <w:sz w:val="18"/>
+                <w:szCs w:val="18"/>
+              </w:rPr>
+            </w:pPr>
+            <w:r>
+              <w:rPr>
+                <w:rFonts w:ascii="Calibri" w:hAnsi="Calibri" w:cs="Calibri"/>
+                <w:color w:val="000000"/>
+                <w:sz w:val="18"/>
+                <w:szCs w:val="18"/>
+              </w:rPr>
+              <w:t>4.10</w:t>
+            </w:r>
+          </w:p>
+        </w:tc>
+        <w:tc>
+          <w:tcPr>
+            <w:tcW w:w="316" w:type="pct"/>
+            <w:shd w:val="clear" w:color="auto" w:fill="auto"/>
+            <w:vAlign w:val="bottom"/>
+          </w:tcPr>
+          <w:p>
+            <w:pPr>
+              <w:jc w:val="center"/>
+              <w:rPr>
+                <w:rFonts w:ascii="Calibri" w:hAnsi="Calibri" w:cs="Calibri"/>
+                <w:color w:val="000000"/>
+                <w:sz w:val="18"/>
+                <w:szCs w:val="18"/>
+              </w:rPr>
+            </w:pPr>
+            <w:r>
+              <w:rPr>
+                <w:rFonts w:ascii="Calibri" w:hAnsi="Calibri" w:cs="Calibri"/>
+                <w:color w:val="000000"/>
+                <w:sz w:val="18"/>
+                <w:szCs w:val="18"/>
+              </w:rPr>
+              <w:t>3.21</w:t>
+            </w:r>
+          </w:p>
+        </w:tc>
+        <w:tc>
+          <w:tcPr>
+            <w:tcW w:w="316" w:type="pct"/>
+            <w:shd w:val="clear" w:color="auto" w:fill="auto"/>
+            <w:vAlign w:val="bottom"/>
+          </w:tcPr>
+          <w:p>
+            <w:pPr>
+              <w:jc w:val="center"/>
+              <w:rPr>
+                <w:rFonts w:ascii="Calibri" w:hAnsi="Calibri" w:cs="Calibri"/>
+                <w:color w:val="000000"/>
+                <w:sz w:val="18"/>
+                <w:szCs w:val="18"/>
+              </w:rPr>
+            </w:pPr>
+            <w:r>
+              <w:rPr>
+                <w:rFonts w:ascii="Calibri" w:hAnsi="Calibri" w:cs="Calibri"/>
+                <w:color w:val="000000"/>
+                <w:sz w:val="18"/>
+                <w:szCs w:val="18"/>
+              </w:rPr>
+              <w:t>3.71</w:t>
+            </w:r>
+          </w:p>
+        </w:tc>
+        <w:tc>
+          <w:tcPr>
+            <w:tcW w:w="316" w:type="pct"/>
+            <w:shd w:val="clear" w:color="auto" w:fill="auto"/>
+            <w:vAlign w:val="bottom"/>
+          </w:tcPr>
+          <w:p>
+            <w:pPr>
+              <w:jc w:val="center"/>
+              <w:rPr>
+                <w:rFonts w:ascii="Calibri" w:hAnsi="Calibri" w:cs="Calibri"/>
+                <w:color w:val="000000"/>
+                <w:sz w:val="18"/>
+                <w:szCs w:val="18"/>
+              </w:rPr>
+            </w:pPr>
+            <w:r>
+              <w:rPr>
+                <w:rFonts w:ascii="Calibri" w:hAnsi="Calibri" w:cs="Calibri"/>
+                <w:color w:val="000000"/>
+                <w:sz w:val="18"/>
+                <w:szCs w:val="18"/>
+              </w:rPr>
+              <w:t>4.01</w:t>
+            </w:r>
+          </w:p>
+        </w:tc>
+        <w:tc>
+          <w:tcPr>
+            <w:tcW w:w="316" w:type="pct"/>
+            <w:shd w:val="clear" w:color="auto" w:fill="auto"/>
+            <w:vAlign w:val="bottom"/>
+          </w:tcPr>
+          <w:p>
+            <w:pPr>
+              <w:jc w:val="center"/>
+              <w:rPr>
+                <w:rFonts w:ascii="Calibri" w:hAnsi="Calibri" w:cs="Calibri"/>
+                <w:color w:val="000000"/>
+                <w:sz w:val="18"/>
+                <w:szCs w:val="18"/>
+              </w:rPr>
+            </w:pPr>
+            <w:r>
+              <w:rPr>
+                <w:rFonts w:ascii="Calibri" w:hAnsi="Calibri" w:cs="Calibri"/>
+                <w:color w:val="000000"/>
+                <w:sz w:val="18"/>
+                <w:szCs w:val="18"/>
+              </w:rPr>
+              <w:t>3.86</w:t>
+            </w:r>
+          </w:p>
+        </w:tc>
+        <w:tc>
+          <w:tcPr>
+            <w:tcW w:w="316" w:type="pct"/>
+            <w:shd w:val="clear" w:color="auto" w:fill="auto"/>
+            <w:vAlign w:val="bottom"/>
+          </w:tcPr>
+          <w:p>
+            <w:pPr>
+              <w:jc w:val="center"/>
+              <w:rPr>
+                <w:rFonts w:ascii="Calibri" w:hAnsi="Calibri" w:cs="Calibri"/>
+                <w:color w:val="000000"/>
+                <w:sz w:val="18"/>
+                <w:szCs w:val="18"/>
+              </w:rPr>
+            </w:pPr>
+            <w:r>
+              <w:rPr>
+                <w:rFonts w:ascii="Calibri" w:hAnsi="Calibri" w:cs="Calibri"/>
+                <w:color w:val="000000"/>
+                <w:sz w:val="18"/>
+                <w:szCs w:val="18"/>
+              </w:rPr>
+              <w:t>3.75</w:t>
+            </w:r>
+          </w:p>
+        </w:tc>
+        <w:tc>
+          <w:tcPr>
+            <w:tcW w:w="1242" w:type="pct"/>
             <w:shd w:val="clear" w:color="auto" w:fill="auto"/>
             <w:vAlign w:val="center"/>
           </w:tcPr>
           <w:p>
             <w:pPr>
-              <w:jc w:val="center"/>
+              <w:jc w:val="both"/>
               <w:rPr>
                 <w:rFonts w:cstheme="minorHAnsi"/>
                 <w:sz w:val="18"/>
@@ -52993,7 +53298,7 @@
                   <w:sz w:val="18"/>
                   <w:szCs w:val="18"/>
                 </w:rPr>
-                <w:id w:val="-1224212876"/>
+                <w:id w:val="1011336633"/>
                 <w:citation/>
               </w:sdtPr>
               <w:sdtContent>
@@ -53011,7 +53316,7 @@
                     <w:sz w:val="18"/>
                     <w:szCs w:val="18"/>
                   </w:rPr>
-                  <w:instrText xml:space="preserve"> CITATION NRE18 \l 1033  \m EIA22</w:instrText>
+                  <w:instrText xml:space="preserve"> CITATION EIA22 \l 1033 </w:instrText>
                 </w:r>
                 <w:r>
                   <w:rPr>
@@ -53028,7 +53333,7 @@
                     <w:sz w:val="18"/>
                     <w:szCs w:val="18"/>
                   </w:rPr>
-                  <w:t>[3, 7]</w:t>
+                  <w:t>[8]</w:t>
                 </w:r>
                 <w:r>
                   <w:rPr>
@@ -53040,13 +53345,21 @@
                 </w:r>
               </w:sdtContent>
             </w:sdt>
+            <w:r>
+              <w:rPr>
+                <w:rFonts w:cstheme="minorHAnsi"/>
+                <w:sz w:val="18"/>
+                <w:szCs w:val="18"/>
+              </w:rPr>
+              <w:t>- AEO23 Reference Case</w:t>
+            </w:r>
           </w:p>
         </w:tc>
       </w:tr>
       <w:tr>
         <w:tc>
           <w:tcPr>
-            <w:tcW w:w="1542" w:type="pct"/>
+            <w:tcW w:w="1546" w:type="pct"/>
             <w:shd w:val="clear" w:color="auto" w:fill="auto"/>
             <w:vAlign w:val="bottom"/>
           </w:tcPr>
@@ -53072,181 +53385,202 @@
         </w:tc>
         <w:tc>
           <w:tcPr>
-            <w:tcW w:w="426" w:type="pct"/>
-            <w:shd w:val="clear" w:color="auto" w:fill="auto"/>
-          </w:tcPr>
-          <w:p>
-            <w:pPr>
-              <w:jc w:val="center"/>
-              <w:rPr>
-                <w:rFonts w:ascii="Calibri" w:hAnsi="Calibri" w:cs="Calibri"/>
-                <w:color w:val="000000"/>
-                <w:sz w:val="18"/>
-                <w:szCs w:val="18"/>
-              </w:rPr>
-            </w:pPr>
-            <w:r>
-              <w:rPr>
-                <w:sz w:val="18"/>
-                <w:szCs w:val="18"/>
-              </w:rPr>
-              <w:t>4.26</w:t>
-            </w:r>
-          </w:p>
-        </w:tc>
-        <w:tc>
-          <w:tcPr>
-            <w:tcW w:w="426" w:type="pct"/>
-            <w:shd w:val="clear" w:color="auto" w:fill="auto"/>
-          </w:tcPr>
-          <w:p>
-            <w:pPr>
-              <w:jc w:val="center"/>
-              <w:rPr>
-                <w:rFonts w:ascii="Calibri" w:hAnsi="Calibri" w:cs="Calibri"/>
-                <w:color w:val="000000"/>
-                <w:sz w:val="18"/>
-                <w:szCs w:val="18"/>
-              </w:rPr>
-            </w:pPr>
-            <w:r>
-              <w:rPr>
-                <w:sz w:val="18"/>
-                <w:szCs w:val="18"/>
-              </w:rPr>
-              <w:t>3.77</w:t>
-            </w:r>
-          </w:p>
-        </w:tc>
-        <w:tc>
-          <w:tcPr>
-            <w:tcW w:w="426" w:type="pct"/>
-            <w:shd w:val="clear" w:color="auto" w:fill="auto"/>
-          </w:tcPr>
-          <w:p>
-            <w:pPr>
-              <w:jc w:val="center"/>
-              <w:rPr>
-                <w:rFonts w:ascii="Calibri" w:hAnsi="Calibri" w:cs="Calibri"/>
-                <w:color w:val="000000"/>
-                <w:sz w:val="18"/>
-                <w:szCs w:val="18"/>
-              </w:rPr>
-            </w:pPr>
-            <w:r>
-              <w:rPr>
-                <w:sz w:val="18"/>
-                <w:szCs w:val="18"/>
-              </w:rPr>
-              <w:t>4.09</w:t>
-            </w:r>
-          </w:p>
-        </w:tc>
-        <w:tc>
-          <w:tcPr>
-            <w:tcW w:w="426" w:type="pct"/>
-            <w:shd w:val="clear" w:color="auto" w:fill="auto"/>
-          </w:tcPr>
-          <w:p>
-            <w:pPr>
-              <w:jc w:val="center"/>
-              <w:rPr>
-                <w:rFonts w:ascii="Calibri" w:hAnsi="Calibri" w:cs="Calibri"/>
-                <w:color w:val="000000"/>
-                <w:sz w:val="18"/>
-                <w:szCs w:val="18"/>
-              </w:rPr>
-            </w:pPr>
-            <w:r>
-              <w:rPr>
-                <w:sz w:val="18"/>
-                <w:szCs w:val="18"/>
-              </w:rPr>
-              <w:t>4.16</w:t>
-            </w:r>
-          </w:p>
-        </w:tc>
-        <w:tc>
-          <w:tcPr>
-            <w:tcW w:w="426" w:type="pct"/>
-            <w:shd w:val="clear" w:color="auto" w:fill="auto"/>
-          </w:tcPr>
-          <w:p>
-            <w:pPr>
-              <w:jc w:val="center"/>
-              <w:rPr>
-                <w:rFonts w:ascii="Calibri" w:hAnsi="Calibri" w:cs="Calibri"/>
-                <w:color w:val="000000"/>
-                <w:sz w:val="18"/>
-                <w:szCs w:val="18"/>
-              </w:rPr>
-            </w:pPr>
-            <w:r>
-              <w:rPr>
-                <w:sz w:val="18"/>
-                <w:szCs w:val="18"/>
-              </w:rPr>
-              <w:t>4.24</w:t>
-            </w:r>
-          </w:p>
-        </w:tc>
-        <w:tc>
-          <w:tcPr>
-            <w:tcW w:w="426" w:type="pct"/>
-            <w:shd w:val="clear" w:color="auto" w:fill="auto"/>
-          </w:tcPr>
-          <w:p>
-            <w:pPr>
-              <w:jc w:val="center"/>
-              <w:rPr>
-                <w:rFonts w:ascii="Calibri" w:hAnsi="Calibri" w:cs="Calibri"/>
-                <w:color w:val="000000"/>
-                <w:sz w:val="18"/>
-                <w:szCs w:val="18"/>
-              </w:rPr>
-            </w:pPr>
-            <w:r>
-              <w:rPr>
-                <w:sz w:val="18"/>
-                <w:szCs w:val="18"/>
-              </w:rPr>
-              <w:t>4.17</w:t>
-            </w:r>
-          </w:p>
-        </w:tc>
-        <w:tc>
-          <w:tcPr>
-            <w:tcW w:w="426" w:type="pct"/>
-            <w:shd w:val="clear" w:color="auto" w:fill="auto"/>
-          </w:tcPr>
-          <w:p>
-            <w:pPr>
-              <w:jc w:val="center"/>
-              <w:rPr>
-                <w:rFonts w:ascii="Calibri" w:hAnsi="Calibri" w:cs="Calibri"/>
-                <w:color w:val="000000"/>
-                <w:sz w:val="18"/>
-                <w:szCs w:val="18"/>
-              </w:rPr>
-            </w:pPr>
-            <w:r>
-              <w:rPr>
-                <w:sz w:val="18"/>
-                <w:szCs w:val="18"/>
-              </w:rPr>
-              <w:t>4.17</w:t>
-            </w:r>
-          </w:p>
-        </w:tc>
-        <w:tc>
-          <w:tcPr>
-            <w:tcW w:w="478" w:type="pct"/>
+            <w:tcW w:w="316" w:type="pct"/>
+            <w:shd w:val="clear" w:color="auto" w:fill="auto"/>
+            <w:vAlign w:val="bottom"/>
+          </w:tcPr>
+          <w:p>
+            <w:pPr>
+              <w:jc w:val="center"/>
+              <w:rPr>
+                <w:rFonts w:ascii="Calibri" w:hAnsi="Calibri" w:cs="Calibri"/>
+                <w:color w:val="000000"/>
+                <w:sz w:val="18"/>
+                <w:szCs w:val="18"/>
+              </w:rPr>
+            </w:pPr>
+            <w:r>
+              <w:rPr>
+                <w:rFonts w:ascii="Calibri" w:hAnsi="Calibri" w:cs="Calibri"/>
+                <w:color w:val="000000"/>
+                <w:sz w:val="18"/>
+                <w:szCs w:val="18"/>
+              </w:rPr>
+              <w:t>0.65</w:t>
+            </w:r>
+          </w:p>
+        </w:tc>
+        <w:tc>
+          <w:tcPr>
+            <w:tcW w:w="316" w:type="pct"/>
+            <w:shd w:val="clear" w:color="auto" w:fill="auto"/>
+            <w:vAlign w:val="bottom"/>
+          </w:tcPr>
+          <w:p>
+            <w:pPr>
+              <w:jc w:val="center"/>
+              <w:rPr>
+                <w:rFonts w:ascii="Calibri" w:hAnsi="Calibri" w:cs="Calibri"/>
+                <w:color w:val="000000"/>
+                <w:sz w:val="18"/>
+                <w:szCs w:val="18"/>
+              </w:rPr>
+            </w:pPr>
+            <w:r>
+              <w:rPr>
+                <w:rFonts w:ascii="Calibri" w:hAnsi="Calibri" w:cs="Calibri"/>
+                <w:color w:val="000000"/>
+                <w:sz w:val="18"/>
+                <w:szCs w:val="18"/>
+              </w:rPr>
+              <w:t>0.65</w:t>
+            </w:r>
+          </w:p>
+        </w:tc>
+        <w:tc>
+          <w:tcPr>
+            <w:tcW w:w="316" w:type="pct"/>
+            <w:shd w:val="clear" w:color="auto" w:fill="auto"/>
+            <w:vAlign w:val="bottom"/>
+          </w:tcPr>
+          <w:p>
+            <w:pPr>
+              <w:jc w:val="center"/>
+              <w:rPr>
+                <w:rFonts w:ascii="Calibri" w:hAnsi="Calibri" w:cs="Calibri"/>
+                <w:color w:val="000000"/>
+                <w:sz w:val="18"/>
+                <w:szCs w:val="18"/>
+              </w:rPr>
+            </w:pPr>
+            <w:r>
+              <w:rPr>
+                <w:rFonts w:ascii="Calibri" w:hAnsi="Calibri" w:cs="Calibri"/>
+                <w:color w:val="000000"/>
+                <w:sz w:val="18"/>
+                <w:szCs w:val="18"/>
+              </w:rPr>
+              <w:t>0.65</w:t>
+            </w:r>
+          </w:p>
+        </w:tc>
+        <w:tc>
+          <w:tcPr>
+            <w:tcW w:w="316" w:type="pct"/>
+            <w:shd w:val="clear" w:color="auto" w:fill="auto"/>
+            <w:vAlign w:val="bottom"/>
+          </w:tcPr>
+          <w:p>
+            <w:pPr>
+              <w:jc w:val="center"/>
+              <w:rPr>
+                <w:rFonts w:ascii="Calibri" w:hAnsi="Calibri" w:cs="Calibri"/>
+                <w:color w:val="000000"/>
+                <w:sz w:val="18"/>
+                <w:szCs w:val="18"/>
+              </w:rPr>
+            </w:pPr>
+            <w:r>
+              <w:rPr>
+                <w:rFonts w:ascii="Calibri" w:hAnsi="Calibri" w:cs="Calibri"/>
+                <w:color w:val="000000"/>
+                <w:sz w:val="18"/>
+                <w:szCs w:val="18"/>
+              </w:rPr>
+              <w:t>0.65</w:t>
+            </w:r>
+          </w:p>
+        </w:tc>
+        <w:tc>
+          <w:tcPr>
+            <w:tcW w:w="316" w:type="pct"/>
+            <w:shd w:val="clear" w:color="auto" w:fill="auto"/>
+            <w:vAlign w:val="bottom"/>
+          </w:tcPr>
+          <w:p>
+            <w:pPr>
+              <w:jc w:val="center"/>
+              <w:rPr>
+                <w:rFonts w:ascii="Calibri" w:hAnsi="Calibri" w:cs="Calibri"/>
+                <w:color w:val="000000"/>
+                <w:sz w:val="18"/>
+                <w:szCs w:val="18"/>
+              </w:rPr>
+            </w:pPr>
+            <w:r>
+              <w:rPr>
+                <w:rFonts w:ascii="Calibri" w:hAnsi="Calibri" w:cs="Calibri"/>
+                <w:color w:val="000000"/>
+                <w:sz w:val="18"/>
+                <w:szCs w:val="18"/>
+              </w:rPr>
+              <w:t>0.65</w:t>
+            </w:r>
+          </w:p>
+        </w:tc>
+        <w:tc>
+          <w:tcPr>
+            <w:tcW w:w="316" w:type="pct"/>
+            <w:shd w:val="clear" w:color="auto" w:fill="auto"/>
+            <w:vAlign w:val="bottom"/>
+          </w:tcPr>
+          <w:p>
+            <w:pPr>
+              <w:jc w:val="center"/>
+              <w:rPr>
+                <w:rFonts w:ascii="Calibri" w:hAnsi="Calibri" w:cs="Calibri"/>
+                <w:color w:val="000000"/>
+                <w:sz w:val="18"/>
+                <w:szCs w:val="18"/>
+              </w:rPr>
+            </w:pPr>
+            <w:r>
+              <w:rPr>
+                <w:rFonts w:ascii="Calibri" w:hAnsi="Calibri" w:cs="Calibri"/>
+                <w:color w:val="000000"/>
+                <w:sz w:val="18"/>
+                <w:szCs w:val="18"/>
+              </w:rPr>
+              <w:t>0.65</w:t>
+            </w:r>
+          </w:p>
+        </w:tc>
+        <w:tc>
+          <w:tcPr>
+            <w:tcW w:w="316" w:type="pct"/>
+            <w:shd w:val="clear" w:color="auto" w:fill="auto"/>
+            <w:vAlign w:val="bottom"/>
+          </w:tcPr>
+          <w:p>
+            <w:pPr>
+              <w:jc w:val="center"/>
+              <w:rPr>
+                <w:rFonts w:ascii="Calibri" w:hAnsi="Calibri" w:cs="Calibri"/>
+                <w:color w:val="000000"/>
+                <w:sz w:val="18"/>
+                <w:szCs w:val="18"/>
+              </w:rPr>
+            </w:pPr>
+            <w:r>
+              <w:rPr>
+                <w:rFonts w:ascii="Calibri" w:hAnsi="Calibri" w:cs="Calibri"/>
+                <w:color w:val="000000"/>
+                <w:sz w:val="18"/>
+                <w:szCs w:val="18"/>
+              </w:rPr>
+              <w:t>0.65</w:t>
+            </w:r>
+          </w:p>
+        </w:tc>
+        <w:tc>
+          <w:tcPr>
+            <w:tcW w:w="1242" w:type="pct"/>
             <w:shd w:val="clear" w:color="auto" w:fill="auto"/>
             <w:vAlign w:val="center"/>
           </w:tcPr>
           <w:p>
             <w:pPr>
-              <w:jc w:val="center"/>
+              <w:jc w:val="both"/>
               <w:rPr>
                 <w:rFonts w:cstheme="minorHAnsi"/>
                 <w:sz w:val="18"/>
@@ -53260,7 +53594,7 @@
                   <w:sz w:val="18"/>
                   <w:szCs w:val="18"/>
                 </w:rPr>
-                <w:id w:val="1239060457"/>
+                <w:id w:val="-1215879153"/>
                 <w:citation/>
               </w:sdtPr>
               <w:sdtContent>
@@ -53278,7 +53612,7 @@
                     <w:sz w:val="18"/>
                     <w:szCs w:val="18"/>
                   </w:rPr>
-                  <w:instrText xml:space="preserve"> CITATION NRE18 \l 1033  \m EIA22</w:instrText>
+                  <w:instrText xml:space="preserve"> CITATION EIA22 \l 1033 </w:instrText>
                 </w:r>
                 <w:r>
                   <w:rPr>
@@ -53295,7 +53629,7 @@
                     <w:sz w:val="18"/>
                     <w:szCs w:val="18"/>
                   </w:rPr>
-                  <w:t>[3, 7]</w:t>
+                  <w:t>[8]</w:t>
                 </w:r>
                 <w:r>
                   <w:rPr>
@@ -53307,13 +53641,21 @@
                 </w:r>
               </w:sdtContent>
             </w:sdt>
+            <w:r>
+              <w:rPr>
+                <w:rFonts w:cstheme="minorHAnsi"/>
+                <w:sz w:val="18"/>
+                <w:szCs w:val="18"/>
+              </w:rPr>
+              <w:t>- AEO23 Reference Case</w:t>
+            </w:r>
           </w:p>
         </w:tc>
       </w:tr>
       <w:tr>
         <w:tc>
           <w:tcPr>
-            <w:tcW w:w="1542" w:type="pct"/>
+            <w:tcW w:w="1546" w:type="pct"/>
             <w:shd w:val="clear" w:color="auto" w:fill="auto"/>
             <w:vAlign w:val="bottom"/>
           </w:tcPr>
@@ -53339,181 +53681,202 @@
         </w:tc>
         <w:tc>
           <w:tcPr>
-            <w:tcW w:w="426" w:type="pct"/>
-            <w:shd w:val="clear" w:color="auto" w:fill="auto"/>
-          </w:tcPr>
-          <w:p>
-            <w:pPr>
-              <w:jc w:val="center"/>
-              <w:rPr>
-                <w:rFonts w:ascii="Calibri" w:hAnsi="Calibri" w:cs="Calibri"/>
-                <w:color w:val="000000"/>
-                <w:sz w:val="18"/>
-                <w:szCs w:val="18"/>
-              </w:rPr>
-            </w:pPr>
-            <w:r>
-              <w:rPr>
-                <w:sz w:val="18"/>
-                <w:szCs w:val="18"/>
-              </w:rPr>
-              <w:t>0.72</w:t>
-            </w:r>
-          </w:p>
-        </w:tc>
-        <w:tc>
-          <w:tcPr>
-            <w:tcW w:w="426" w:type="pct"/>
-            <w:shd w:val="clear" w:color="auto" w:fill="auto"/>
-          </w:tcPr>
-          <w:p>
-            <w:pPr>
-              <w:jc w:val="center"/>
-              <w:rPr>
-                <w:rFonts w:ascii="Calibri" w:hAnsi="Calibri" w:cs="Calibri"/>
-                <w:color w:val="000000"/>
-                <w:sz w:val="18"/>
-                <w:szCs w:val="18"/>
-              </w:rPr>
-            </w:pPr>
-            <w:r>
-              <w:rPr>
-                <w:sz w:val="18"/>
-                <w:szCs w:val="18"/>
-              </w:rPr>
-              <w:t>0.72</w:t>
-            </w:r>
-          </w:p>
-        </w:tc>
-        <w:tc>
-          <w:tcPr>
-            <w:tcW w:w="426" w:type="pct"/>
-            <w:shd w:val="clear" w:color="auto" w:fill="auto"/>
-          </w:tcPr>
-          <w:p>
-            <w:pPr>
-              <w:jc w:val="center"/>
-              <w:rPr>
-                <w:rFonts w:ascii="Calibri" w:hAnsi="Calibri" w:cs="Calibri"/>
-                <w:color w:val="000000"/>
-                <w:sz w:val="18"/>
-                <w:szCs w:val="18"/>
-              </w:rPr>
-            </w:pPr>
-            <w:r>
-              <w:rPr>
-                <w:sz w:val="18"/>
-                <w:szCs w:val="18"/>
-              </w:rPr>
-              <w:t>0.73</w:t>
-            </w:r>
-          </w:p>
-        </w:tc>
-        <w:tc>
-          <w:tcPr>
-            <w:tcW w:w="426" w:type="pct"/>
-            <w:shd w:val="clear" w:color="auto" w:fill="auto"/>
-          </w:tcPr>
-          <w:p>
-            <w:pPr>
-              <w:jc w:val="center"/>
-              <w:rPr>
-                <w:rFonts w:ascii="Calibri" w:hAnsi="Calibri" w:cs="Calibri"/>
-                <w:color w:val="000000"/>
-                <w:sz w:val="18"/>
-                <w:szCs w:val="18"/>
-              </w:rPr>
-            </w:pPr>
-            <w:r>
-              <w:rPr>
-                <w:sz w:val="18"/>
-                <w:szCs w:val="18"/>
-              </w:rPr>
-              <w:t>0.74</w:t>
-            </w:r>
-          </w:p>
-        </w:tc>
-        <w:tc>
-          <w:tcPr>
-            <w:tcW w:w="426" w:type="pct"/>
-            <w:shd w:val="clear" w:color="auto" w:fill="auto"/>
-          </w:tcPr>
-          <w:p>
-            <w:pPr>
-              <w:jc w:val="center"/>
-              <w:rPr>
-                <w:rFonts w:ascii="Calibri" w:hAnsi="Calibri" w:cs="Calibri"/>
-                <w:color w:val="000000"/>
-                <w:sz w:val="18"/>
-                <w:szCs w:val="18"/>
-              </w:rPr>
-            </w:pPr>
-            <w:r>
-              <w:rPr>
-                <w:sz w:val="18"/>
-                <w:szCs w:val="18"/>
-              </w:rPr>
-              <w:t>0.75</w:t>
-            </w:r>
-          </w:p>
-        </w:tc>
-        <w:tc>
-          <w:tcPr>
-            <w:tcW w:w="426" w:type="pct"/>
-            <w:shd w:val="clear" w:color="auto" w:fill="auto"/>
-          </w:tcPr>
-          <w:p>
-            <w:pPr>
-              <w:jc w:val="center"/>
-              <w:rPr>
-                <w:rFonts w:ascii="Calibri" w:hAnsi="Calibri" w:cs="Calibri"/>
-                <w:color w:val="000000"/>
-                <w:sz w:val="18"/>
-                <w:szCs w:val="18"/>
-              </w:rPr>
-            </w:pPr>
-            <w:r>
-              <w:rPr>
-                <w:sz w:val="18"/>
-                <w:szCs w:val="18"/>
-              </w:rPr>
-              <w:t>0.76</w:t>
-            </w:r>
-          </w:p>
-        </w:tc>
-        <w:tc>
-          <w:tcPr>
-            <w:tcW w:w="426" w:type="pct"/>
-            <w:shd w:val="clear" w:color="auto" w:fill="auto"/>
-          </w:tcPr>
-          <w:p>
-            <w:pPr>
-              <w:jc w:val="center"/>
-              <w:rPr>
-                <w:rFonts w:ascii="Calibri" w:hAnsi="Calibri" w:cs="Calibri"/>
-                <w:color w:val="000000"/>
-                <w:sz w:val="18"/>
-                <w:szCs w:val="18"/>
-              </w:rPr>
-            </w:pPr>
-            <w:r>
-              <w:rPr>
-                <w:sz w:val="18"/>
-                <w:szCs w:val="18"/>
-              </w:rPr>
-              <w:t>0.77</w:t>
-            </w:r>
-          </w:p>
-        </w:tc>
-        <w:tc>
-          <w:tcPr>
-            <w:tcW w:w="478" w:type="pct"/>
+            <w:tcW w:w="316" w:type="pct"/>
+            <w:shd w:val="clear" w:color="auto" w:fill="auto"/>
+            <w:vAlign w:val="bottom"/>
+          </w:tcPr>
+          <w:p>
+            <w:pPr>
+              <w:jc w:val="center"/>
+              <w:rPr>
+                <w:rFonts w:ascii="Calibri" w:hAnsi="Calibri" w:cs="Calibri"/>
+                <w:color w:val="000000"/>
+                <w:sz w:val="18"/>
+                <w:szCs w:val="18"/>
+              </w:rPr>
+            </w:pPr>
+            <w:r>
+              <w:rPr>
+                <w:rFonts w:ascii="Calibri" w:hAnsi="Calibri" w:cs="Calibri"/>
+                <w:color w:val="000000"/>
+                <w:sz w:val="18"/>
+                <w:szCs w:val="18"/>
+              </w:rPr>
+              <w:t>14.66</w:t>
+            </w:r>
+          </w:p>
+        </w:tc>
+        <w:tc>
+          <w:tcPr>
+            <w:tcW w:w="316" w:type="pct"/>
+            <w:shd w:val="clear" w:color="auto" w:fill="auto"/>
+            <w:vAlign w:val="bottom"/>
+          </w:tcPr>
+          <w:p>
+            <w:pPr>
+              <w:jc w:val="center"/>
+              <w:rPr>
+                <w:rFonts w:ascii="Calibri" w:hAnsi="Calibri" w:cs="Calibri"/>
+                <w:color w:val="000000"/>
+                <w:sz w:val="18"/>
+                <w:szCs w:val="18"/>
+              </w:rPr>
+            </w:pPr>
+            <w:r>
+              <w:rPr>
+                <w:rFonts w:ascii="Calibri" w:hAnsi="Calibri" w:cs="Calibri"/>
+                <w:color w:val="000000"/>
+                <w:sz w:val="18"/>
+                <w:szCs w:val="18"/>
+              </w:rPr>
+              <w:t>13.43</w:t>
+            </w:r>
+          </w:p>
+        </w:tc>
+        <w:tc>
+          <w:tcPr>
+            <w:tcW w:w="316" w:type="pct"/>
+            <w:shd w:val="clear" w:color="auto" w:fill="auto"/>
+            <w:vAlign w:val="bottom"/>
+          </w:tcPr>
+          <w:p>
+            <w:pPr>
+              <w:jc w:val="center"/>
+              <w:rPr>
+                <w:rFonts w:ascii="Calibri" w:hAnsi="Calibri" w:cs="Calibri"/>
+                <w:color w:val="000000"/>
+                <w:sz w:val="18"/>
+                <w:szCs w:val="18"/>
+              </w:rPr>
+            </w:pPr>
+            <w:r>
+              <w:rPr>
+                <w:rFonts w:ascii="Calibri" w:hAnsi="Calibri" w:cs="Calibri"/>
+                <w:color w:val="000000"/>
+                <w:sz w:val="18"/>
+                <w:szCs w:val="18"/>
+              </w:rPr>
+              <w:t>13.23</w:t>
+            </w:r>
+          </w:p>
+        </w:tc>
+        <w:tc>
+          <w:tcPr>
+            <w:tcW w:w="316" w:type="pct"/>
+            <w:shd w:val="clear" w:color="auto" w:fill="auto"/>
+            <w:vAlign w:val="bottom"/>
+          </w:tcPr>
+          <w:p>
+            <w:pPr>
+              <w:jc w:val="center"/>
+              <w:rPr>
+                <w:rFonts w:ascii="Calibri" w:hAnsi="Calibri" w:cs="Calibri"/>
+                <w:color w:val="000000"/>
+                <w:sz w:val="18"/>
+                <w:szCs w:val="18"/>
+              </w:rPr>
+            </w:pPr>
+            <w:r>
+              <w:rPr>
+                <w:rFonts w:ascii="Calibri" w:hAnsi="Calibri" w:cs="Calibri"/>
+                <w:color w:val="000000"/>
+                <w:sz w:val="18"/>
+                <w:szCs w:val="18"/>
+              </w:rPr>
+              <w:t>13.72</w:t>
+            </w:r>
+          </w:p>
+        </w:tc>
+        <w:tc>
+          <w:tcPr>
+            <w:tcW w:w="316" w:type="pct"/>
+            <w:shd w:val="clear" w:color="auto" w:fill="auto"/>
+            <w:vAlign w:val="bottom"/>
+          </w:tcPr>
+          <w:p>
+            <w:pPr>
+              <w:jc w:val="center"/>
+              <w:rPr>
+                <w:rFonts w:ascii="Calibri" w:hAnsi="Calibri" w:cs="Calibri"/>
+                <w:color w:val="000000"/>
+                <w:sz w:val="18"/>
+                <w:szCs w:val="18"/>
+              </w:rPr>
+            </w:pPr>
+            <w:r>
+              <w:rPr>
+                <w:rFonts w:ascii="Calibri" w:hAnsi="Calibri" w:cs="Calibri"/>
+                <w:color w:val="000000"/>
+                <w:sz w:val="18"/>
+                <w:szCs w:val="18"/>
+              </w:rPr>
+              <w:t>14.13</w:t>
+            </w:r>
+          </w:p>
+        </w:tc>
+        <w:tc>
+          <w:tcPr>
+            <w:tcW w:w="316" w:type="pct"/>
+            <w:shd w:val="clear" w:color="auto" w:fill="auto"/>
+            <w:vAlign w:val="bottom"/>
+          </w:tcPr>
+          <w:p>
+            <w:pPr>
+              <w:jc w:val="center"/>
+              <w:rPr>
+                <w:rFonts w:ascii="Calibri" w:hAnsi="Calibri" w:cs="Calibri"/>
+                <w:color w:val="000000"/>
+                <w:sz w:val="18"/>
+                <w:szCs w:val="18"/>
+              </w:rPr>
+            </w:pPr>
+            <w:r>
+              <w:rPr>
+                <w:rFonts w:ascii="Calibri" w:hAnsi="Calibri" w:cs="Calibri"/>
+                <w:color w:val="000000"/>
+                <w:sz w:val="18"/>
+                <w:szCs w:val="18"/>
+              </w:rPr>
+              <w:t>14.42</w:t>
+            </w:r>
+          </w:p>
+        </w:tc>
+        <w:tc>
+          <w:tcPr>
+            <w:tcW w:w="316" w:type="pct"/>
+            <w:shd w:val="clear" w:color="auto" w:fill="auto"/>
+            <w:vAlign w:val="bottom"/>
+          </w:tcPr>
+          <w:p>
+            <w:pPr>
+              <w:jc w:val="center"/>
+              <w:rPr>
+                <w:rFonts w:ascii="Calibri" w:hAnsi="Calibri" w:cs="Calibri"/>
+                <w:color w:val="000000"/>
+                <w:sz w:val="18"/>
+                <w:szCs w:val="18"/>
+              </w:rPr>
+            </w:pPr>
+            <w:r>
+              <w:rPr>
+                <w:rFonts w:ascii="Calibri" w:hAnsi="Calibri" w:cs="Calibri"/>
+                <w:color w:val="000000"/>
+                <w:sz w:val="18"/>
+                <w:szCs w:val="18"/>
+              </w:rPr>
+              <w:t>14.83</w:t>
+            </w:r>
+          </w:p>
+        </w:tc>
+        <w:tc>
+          <w:tcPr>
+            <w:tcW w:w="1242" w:type="pct"/>
             <w:shd w:val="clear" w:color="auto" w:fill="auto"/>
             <w:vAlign w:val="center"/>
           </w:tcPr>
           <w:p>
             <w:pPr>
-              <w:jc w:val="center"/>
+              <w:jc w:val="both"/>
               <w:rPr>
                 <w:rFonts w:cstheme="minorHAnsi"/>
                 <w:sz w:val="18"/>
@@ -53527,7 +53890,7 @@
                   <w:sz w:val="18"/>
                   <w:szCs w:val="18"/>
                 </w:rPr>
-                <w:id w:val="-200948320"/>
+                <w:id w:val="-1427648874"/>
                 <w:citation/>
               </w:sdtPr>
               <w:sdtContent>
@@ -53545,7 +53908,7 @@
                     <w:sz w:val="18"/>
                     <w:szCs w:val="18"/>
                   </w:rPr>
-                  <w:instrText xml:space="preserve"> CITATION NRE18 \l 1033  \m EIA22</w:instrText>
+                  <w:instrText xml:space="preserve"> CITATION EIA22 \l 1033 </w:instrText>
                 </w:r>
                 <w:r>
                   <w:rPr>
@@ -53562,7 +53925,7 @@
                     <w:sz w:val="18"/>
                     <w:szCs w:val="18"/>
                   </w:rPr>
-                  <w:t>[3, 7]</w:t>
+                  <w:t>[8]</w:t>
                 </w:r>
                 <w:r>
                   <w:rPr>
@@ -53574,13 +53937,21 @@
                 </w:r>
               </w:sdtContent>
             </w:sdt>
+            <w:r>
+              <w:rPr>
+                <w:rFonts w:cstheme="minorHAnsi"/>
+                <w:sz w:val="18"/>
+                <w:szCs w:val="18"/>
+              </w:rPr>
+              <w:t>- AEO23 Reference Case</w:t>
+            </w:r>
           </w:p>
         </w:tc>
       </w:tr>
       <w:tr>
         <w:tc>
           <w:tcPr>
-            <w:tcW w:w="1542" w:type="pct"/>
+            <w:tcW w:w="1546" w:type="pct"/>
             <w:shd w:val="clear" w:color="auto" w:fill="auto"/>
             <w:vAlign w:val="bottom"/>
           </w:tcPr>
@@ -53606,181 +53977,202 @@
         </w:tc>
         <w:tc>
           <w:tcPr>
-            <w:tcW w:w="426" w:type="pct"/>
-            <w:shd w:val="clear" w:color="auto" w:fill="auto"/>
-          </w:tcPr>
-          <w:p>
-            <w:pPr>
-              <w:jc w:val="center"/>
-              <w:rPr>
-                <w:rFonts w:ascii="Calibri" w:hAnsi="Calibri" w:cs="Calibri"/>
-                <w:color w:val="000000"/>
-                <w:sz w:val="18"/>
-                <w:szCs w:val="18"/>
-              </w:rPr>
-            </w:pPr>
-            <w:r>
-              <w:rPr>
-                <w:sz w:val="18"/>
-                <w:szCs w:val="18"/>
-              </w:rPr>
-              <w:t>10.95</w:t>
-            </w:r>
-          </w:p>
-        </w:tc>
-        <w:tc>
-          <w:tcPr>
-            <w:tcW w:w="426" w:type="pct"/>
-            <w:shd w:val="clear" w:color="auto" w:fill="auto"/>
-          </w:tcPr>
-          <w:p>
-            <w:pPr>
-              <w:jc w:val="center"/>
-              <w:rPr>
-                <w:rFonts w:ascii="Calibri" w:hAnsi="Calibri" w:cs="Calibri"/>
-                <w:color w:val="000000"/>
-                <w:sz w:val="18"/>
-                <w:szCs w:val="18"/>
-              </w:rPr>
-            </w:pPr>
-            <w:r>
-              <w:rPr>
-                <w:sz w:val="18"/>
-                <w:szCs w:val="18"/>
-              </w:rPr>
-              <w:t>11.44</w:t>
-            </w:r>
-          </w:p>
-        </w:tc>
-        <w:tc>
-          <w:tcPr>
-            <w:tcW w:w="426" w:type="pct"/>
-            <w:shd w:val="clear" w:color="auto" w:fill="auto"/>
-          </w:tcPr>
-          <w:p>
-            <w:pPr>
-              <w:jc w:val="center"/>
-              <w:rPr>
-                <w:rFonts w:ascii="Calibri" w:hAnsi="Calibri" w:cs="Calibri"/>
-                <w:color w:val="000000"/>
-                <w:sz w:val="18"/>
-                <w:szCs w:val="18"/>
-              </w:rPr>
-            </w:pPr>
-            <w:r>
-              <w:rPr>
-                <w:sz w:val="18"/>
-                <w:szCs w:val="18"/>
-              </w:rPr>
-              <w:t>11.86</w:t>
-            </w:r>
-          </w:p>
-        </w:tc>
-        <w:tc>
-          <w:tcPr>
-            <w:tcW w:w="426" w:type="pct"/>
-            <w:shd w:val="clear" w:color="auto" w:fill="auto"/>
-          </w:tcPr>
-          <w:p>
-            <w:pPr>
-              <w:jc w:val="center"/>
-              <w:rPr>
-                <w:rFonts w:ascii="Calibri" w:hAnsi="Calibri" w:cs="Calibri"/>
-                <w:color w:val="000000"/>
-                <w:sz w:val="18"/>
-                <w:szCs w:val="18"/>
-              </w:rPr>
-            </w:pPr>
-            <w:r>
-              <w:rPr>
-                <w:sz w:val="18"/>
-                <w:szCs w:val="18"/>
-              </w:rPr>
-              <w:t>12.33</w:t>
-            </w:r>
-          </w:p>
-        </w:tc>
-        <w:tc>
-          <w:tcPr>
-            <w:tcW w:w="426" w:type="pct"/>
-            <w:shd w:val="clear" w:color="auto" w:fill="auto"/>
-          </w:tcPr>
-          <w:p>
-            <w:pPr>
-              <w:jc w:val="center"/>
-              <w:rPr>
-                <w:rFonts w:ascii="Calibri" w:hAnsi="Calibri" w:cs="Calibri"/>
-                <w:color w:val="000000"/>
-                <w:sz w:val="18"/>
-                <w:szCs w:val="18"/>
-              </w:rPr>
-            </w:pPr>
-            <w:r>
-              <w:rPr>
-                <w:sz w:val="18"/>
-                <w:szCs w:val="18"/>
-              </w:rPr>
-              <w:t>12.81</w:t>
-            </w:r>
-          </w:p>
-        </w:tc>
-        <w:tc>
-          <w:tcPr>
-            <w:tcW w:w="426" w:type="pct"/>
-            <w:shd w:val="clear" w:color="auto" w:fill="auto"/>
-          </w:tcPr>
-          <w:p>
-            <w:pPr>
-              <w:jc w:val="center"/>
-              <w:rPr>
-                <w:rFonts w:ascii="Calibri" w:hAnsi="Calibri" w:cs="Calibri"/>
-                <w:color w:val="000000"/>
-                <w:sz w:val="18"/>
-                <w:szCs w:val="18"/>
-              </w:rPr>
-            </w:pPr>
-            <w:r>
-              <w:rPr>
-                <w:sz w:val="18"/>
-                <w:szCs w:val="18"/>
-              </w:rPr>
-              <w:t>13.87</w:t>
-            </w:r>
-          </w:p>
-        </w:tc>
-        <w:tc>
-          <w:tcPr>
-            <w:tcW w:w="426" w:type="pct"/>
-            <w:shd w:val="clear" w:color="auto" w:fill="auto"/>
-          </w:tcPr>
-          <w:p>
-            <w:pPr>
-              <w:jc w:val="center"/>
-              <w:rPr>
-                <w:rFonts w:ascii="Calibri" w:hAnsi="Calibri" w:cs="Calibri"/>
-                <w:color w:val="000000"/>
-                <w:sz w:val="18"/>
-                <w:szCs w:val="18"/>
-              </w:rPr>
-            </w:pPr>
-            <w:r>
-              <w:rPr>
-                <w:sz w:val="18"/>
-                <w:szCs w:val="18"/>
-              </w:rPr>
-              <w:t>14.00</w:t>
-            </w:r>
-          </w:p>
-        </w:tc>
-        <w:tc>
-          <w:tcPr>
-            <w:tcW w:w="478" w:type="pct"/>
+            <w:tcW w:w="316" w:type="pct"/>
+            <w:shd w:val="clear" w:color="auto" w:fill="auto"/>
+            <w:vAlign w:val="bottom"/>
+          </w:tcPr>
+          <w:p>
+            <w:pPr>
+              <w:jc w:val="center"/>
+              <w:rPr>
+                <w:rFonts w:ascii="Calibri" w:hAnsi="Calibri" w:cs="Calibri"/>
+                <w:color w:val="000000"/>
+                <w:sz w:val="18"/>
+                <w:szCs w:val="18"/>
+              </w:rPr>
+            </w:pPr>
+            <w:r>
+              <w:rPr>
+                <w:rFonts w:ascii="Calibri" w:hAnsi="Calibri" w:cs="Calibri"/>
+                <w:color w:val="000000"/>
+                <w:sz w:val="18"/>
+                <w:szCs w:val="18"/>
+              </w:rPr>
+              <w:t>2.25</w:t>
+            </w:r>
+          </w:p>
+        </w:tc>
+        <w:tc>
+          <w:tcPr>
+            <w:tcW w:w="316" w:type="pct"/>
+            <w:shd w:val="clear" w:color="auto" w:fill="auto"/>
+            <w:vAlign w:val="bottom"/>
+          </w:tcPr>
+          <w:p>
+            <w:pPr>
+              <w:jc w:val="center"/>
+              <w:rPr>
+                <w:rFonts w:ascii="Calibri" w:hAnsi="Calibri" w:cs="Calibri"/>
+                <w:color w:val="000000"/>
+                <w:sz w:val="18"/>
+                <w:szCs w:val="18"/>
+              </w:rPr>
+            </w:pPr>
+            <w:r>
+              <w:rPr>
+                <w:rFonts w:ascii="Calibri" w:hAnsi="Calibri" w:cs="Calibri"/>
+                <w:color w:val="000000"/>
+                <w:sz w:val="18"/>
+                <w:szCs w:val="18"/>
+              </w:rPr>
+              <w:t>2.20</w:t>
+            </w:r>
+          </w:p>
+        </w:tc>
+        <w:tc>
+          <w:tcPr>
+            <w:tcW w:w="316" w:type="pct"/>
+            <w:shd w:val="clear" w:color="auto" w:fill="auto"/>
+            <w:vAlign w:val="bottom"/>
+          </w:tcPr>
+          <w:p>
+            <w:pPr>
+              <w:jc w:val="center"/>
+              <w:rPr>
+                <w:rFonts w:ascii="Calibri" w:hAnsi="Calibri" w:cs="Calibri"/>
+                <w:color w:val="000000"/>
+                <w:sz w:val="18"/>
+                <w:szCs w:val="18"/>
+              </w:rPr>
+            </w:pPr>
+            <w:r>
+              <w:rPr>
+                <w:rFonts w:ascii="Calibri" w:hAnsi="Calibri" w:cs="Calibri"/>
+                <w:color w:val="000000"/>
+                <w:sz w:val="18"/>
+                <w:szCs w:val="18"/>
+              </w:rPr>
+              <w:t>2.04</w:t>
+            </w:r>
+          </w:p>
+        </w:tc>
+        <w:tc>
+          <w:tcPr>
+            <w:tcW w:w="316" w:type="pct"/>
+            <w:shd w:val="clear" w:color="auto" w:fill="auto"/>
+            <w:vAlign w:val="bottom"/>
+          </w:tcPr>
+          <w:p>
+            <w:pPr>
+              <w:jc w:val="center"/>
+              <w:rPr>
+                <w:rFonts w:ascii="Calibri" w:hAnsi="Calibri" w:cs="Calibri"/>
+                <w:color w:val="000000"/>
+                <w:sz w:val="18"/>
+                <w:szCs w:val="18"/>
+              </w:rPr>
+            </w:pPr>
+            <w:r>
+              <w:rPr>
+                <w:rFonts w:ascii="Calibri" w:hAnsi="Calibri" w:cs="Calibri"/>
+                <w:color w:val="000000"/>
+                <w:sz w:val="18"/>
+                <w:szCs w:val="18"/>
+              </w:rPr>
+              <w:t>2.06</w:t>
+            </w:r>
+          </w:p>
+        </w:tc>
+        <w:tc>
+          <w:tcPr>
+            <w:tcW w:w="316" w:type="pct"/>
+            <w:shd w:val="clear" w:color="auto" w:fill="auto"/>
+            <w:vAlign w:val="bottom"/>
+          </w:tcPr>
+          <w:p>
+            <w:pPr>
+              <w:jc w:val="center"/>
+              <w:rPr>
+                <w:rFonts w:ascii="Calibri" w:hAnsi="Calibri" w:cs="Calibri"/>
+                <w:color w:val="000000"/>
+                <w:sz w:val="18"/>
+                <w:szCs w:val="18"/>
+              </w:rPr>
+            </w:pPr>
+            <w:r>
+              <w:rPr>
+                <w:rFonts w:ascii="Calibri" w:hAnsi="Calibri" w:cs="Calibri"/>
+                <w:color w:val="000000"/>
+                <w:sz w:val="18"/>
+                <w:szCs w:val="18"/>
+              </w:rPr>
+              <w:t>2.02</w:t>
+            </w:r>
+          </w:p>
+        </w:tc>
+        <w:tc>
+          <w:tcPr>
+            <w:tcW w:w="316" w:type="pct"/>
+            <w:shd w:val="clear" w:color="auto" w:fill="auto"/>
+            <w:vAlign w:val="bottom"/>
+          </w:tcPr>
+          <w:p>
+            <w:pPr>
+              <w:jc w:val="center"/>
+              <w:rPr>
+                <w:rFonts w:ascii="Calibri" w:hAnsi="Calibri" w:cs="Calibri"/>
+                <w:color w:val="000000"/>
+                <w:sz w:val="18"/>
+                <w:szCs w:val="18"/>
+              </w:rPr>
+            </w:pPr>
+            <w:r>
+              <w:rPr>
+                <w:rFonts w:ascii="Calibri" w:hAnsi="Calibri" w:cs="Calibri"/>
+                <w:color w:val="000000"/>
+                <w:sz w:val="18"/>
+                <w:szCs w:val="18"/>
+              </w:rPr>
+              <w:t>2.02</w:t>
+            </w:r>
+          </w:p>
+        </w:tc>
+        <w:tc>
+          <w:tcPr>
+            <w:tcW w:w="316" w:type="pct"/>
+            <w:shd w:val="clear" w:color="auto" w:fill="auto"/>
+            <w:vAlign w:val="bottom"/>
+          </w:tcPr>
+          <w:p>
+            <w:pPr>
+              <w:jc w:val="center"/>
+              <w:rPr>
+                <w:rFonts w:ascii="Calibri" w:hAnsi="Calibri" w:cs="Calibri"/>
+                <w:color w:val="000000"/>
+                <w:sz w:val="18"/>
+                <w:szCs w:val="18"/>
+              </w:rPr>
+            </w:pPr>
+            <w:r>
+              <w:rPr>
+                <w:rFonts w:ascii="Calibri" w:hAnsi="Calibri" w:cs="Calibri"/>
+                <w:color w:val="000000"/>
+                <w:sz w:val="18"/>
+                <w:szCs w:val="18"/>
+              </w:rPr>
+              <w:t>2.01</w:t>
+            </w:r>
+          </w:p>
+        </w:tc>
+        <w:tc>
+          <w:tcPr>
+            <w:tcW w:w="1242" w:type="pct"/>
             <w:shd w:val="clear" w:color="auto" w:fill="auto"/>
             <w:vAlign w:val="center"/>
           </w:tcPr>
           <w:p>
             <w:pPr>
-              <w:jc w:val="center"/>
+              <w:jc w:val="both"/>
               <w:rPr>
                 <w:rFonts w:cstheme="minorHAnsi"/>
                 <w:sz w:val="18"/>
@@ -53794,7 +54186,7 @@
                   <w:sz w:val="18"/>
                   <w:szCs w:val="18"/>
                 </w:rPr>
-                <w:id w:val="-870687924"/>
+                <w:id w:val="1408893574"/>
                 <w:citation/>
               </w:sdtPr>
               <w:sdtContent>
@@ -53812,7 +54204,7 @@
                     <w:sz w:val="18"/>
                     <w:szCs w:val="18"/>
                   </w:rPr>
-                  <w:instrText xml:space="preserve"> CITATION NRE18 \l 1033  \m EIA22</w:instrText>
+                  <w:instrText xml:space="preserve"> CITATION EIA22 \l 1033 </w:instrText>
                 </w:r>
                 <w:r>
                   <w:rPr>
@@ -53829,7 +54221,7 @@
                     <w:sz w:val="18"/>
                     <w:szCs w:val="18"/>
                   </w:rPr>
-                  <w:t>[3, 7]</w:t>
+                  <w:t>[8]</w:t>
                 </w:r>
                 <w:r>
                   <w:rPr>
@@ -53841,13 +54233,21 @@
                 </w:r>
               </w:sdtContent>
             </w:sdt>
+            <w:r>
+              <w:rPr>
+                <w:rFonts w:cstheme="minorHAnsi"/>
+                <w:sz w:val="18"/>
+                <w:szCs w:val="18"/>
+              </w:rPr>
+              <w:t>- AEO23 Reference Case</w:t>
+            </w:r>
           </w:p>
         </w:tc>
       </w:tr>
       <w:tr>
         <w:tc>
           <w:tcPr>
-            <w:tcW w:w="1542" w:type="pct"/>
+            <w:tcW w:w="1546" w:type="pct"/>
             <w:shd w:val="clear" w:color="auto" w:fill="FFFF00"/>
             <w:vAlign w:val="bottom"/>
           </w:tcPr>
@@ -53873,7 +54273,7 @@
         </w:tc>
         <w:tc>
           <w:tcPr>
-            <w:tcW w:w="426" w:type="pct"/>
+            <w:tcW w:w="316" w:type="pct"/>
             <w:shd w:val="clear" w:color="auto" w:fill="FFFF00"/>
             <w:vAlign w:val="bottom"/>
           </w:tcPr>
@@ -53899,7 +54299,7 @@
         </w:tc>
         <w:tc>
           <w:tcPr>
-            <w:tcW w:w="426" w:type="pct"/>
+            <w:tcW w:w="316" w:type="pct"/>
             <w:shd w:val="clear" w:color="auto" w:fill="FFFF00"/>
             <w:vAlign w:val="bottom"/>
           </w:tcPr>
@@ -53925,7 +54325,7 @@
         </w:tc>
         <w:tc>
           <w:tcPr>
-            <w:tcW w:w="426" w:type="pct"/>
+            <w:tcW w:w="316" w:type="pct"/>
             <w:shd w:val="clear" w:color="auto" w:fill="FFFF00"/>
             <w:vAlign w:val="bottom"/>
           </w:tcPr>
@@ -53951,7 +54351,7 @@
         </w:tc>
         <w:tc>
           <w:tcPr>
-            <w:tcW w:w="426" w:type="pct"/>
+            <w:tcW w:w="316" w:type="pct"/>
             <w:shd w:val="clear" w:color="auto" w:fill="FFFF00"/>
             <w:vAlign w:val="bottom"/>
           </w:tcPr>
@@ -53977,7 +54377,7 @@
         </w:tc>
         <w:tc>
           <w:tcPr>
-            <w:tcW w:w="426" w:type="pct"/>
+            <w:tcW w:w="316" w:type="pct"/>
             <w:shd w:val="clear" w:color="auto" w:fill="FFFF00"/>
             <w:vAlign w:val="bottom"/>
           </w:tcPr>
@@ -54003,7 +54403,7 @@
         </w:tc>
         <w:tc>
           <w:tcPr>
-            <w:tcW w:w="426" w:type="pct"/>
+            <w:tcW w:w="316" w:type="pct"/>
             <w:shd w:val="clear" w:color="auto" w:fill="FFFF00"/>
             <w:vAlign w:val="bottom"/>
           </w:tcPr>
@@ -54029,7 +54429,7 @@
         </w:tc>
         <w:tc>
           <w:tcPr>
-            <w:tcW w:w="426" w:type="pct"/>
+            <w:tcW w:w="316" w:type="pct"/>
             <w:shd w:val="clear" w:color="auto" w:fill="FFFF00"/>
             <w:vAlign w:val="bottom"/>
           </w:tcPr>
@@ -54055,13 +54455,13 @@
         </w:tc>
         <w:tc>
           <w:tcPr>
-            <w:tcW w:w="478" w:type="pct"/>
+            <w:tcW w:w="1242" w:type="pct"/>
             <w:shd w:val="clear" w:color="auto" w:fill="FFFF00"/>
             <w:vAlign w:val="center"/>
           </w:tcPr>
           <w:p>
             <w:pPr>
-              <w:jc w:val="center"/>
+              <w:jc w:val="both"/>
               <w:rPr>
                 <w:rFonts w:cstheme="minorHAnsi"/>
                 <w:sz w:val="18"/>
@@ -54074,7 +54474,7 @@
       <w:tr>
         <w:tc>
           <w:tcPr>
-            <w:tcW w:w="1542" w:type="pct"/>
+            <w:tcW w:w="1546" w:type="pct"/>
             <w:shd w:val="clear" w:color="auto" w:fill="FFFF00"/>
             <w:vAlign w:val="bottom"/>
           </w:tcPr>
@@ -54100,7 +54500,7 @@
         </w:tc>
         <w:tc>
           <w:tcPr>
-            <w:tcW w:w="426" w:type="pct"/>
+            <w:tcW w:w="316" w:type="pct"/>
             <w:shd w:val="clear" w:color="auto" w:fill="FFFF00"/>
             <w:vAlign w:val="bottom"/>
           </w:tcPr>
@@ -54126,7 +54526,7 @@
         </w:tc>
         <w:tc>
           <w:tcPr>
-            <w:tcW w:w="426" w:type="pct"/>
+            <w:tcW w:w="316" w:type="pct"/>
             <w:shd w:val="clear" w:color="auto" w:fill="FFFF00"/>
             <w:vAlign w:val="bottom"/>
           </w:tcPr>
@@ -54152,7 +54552,7 @@
         </w:tc>
         <w:tc>
           <w:tcPr>
-            <w:tcW w:w="426" w:type="pct"/>
+            <w:tcW w:w="316" w:type="pct"/>
             <w:shd w:val="clear" w:color="auto" w:fill="FFFF00"/>
             <w:vAlign w:val="bottom"/>
           </w:tcPr>
@@ -54178,7 +54578,7 @@
         </w:tc>
         <w:tc>
           <w:tcPr>
-            <w:tcW w:w="426" w:type="pct"/>
+            <w:tcW w:w="316" w:type="pct"/>
             <w:shd w:val="clear" w:color="auto" w:fill="FFFF00"/>
             <w:vAlign w:val="bottom"/>
           </w:tcPr>
@@ -54204,7 +54604,7 @@
         </w:tc>
         <w:tc>
           <w:tcPr>
-            <w:tcW w:w="426" w:type="pct"/>
+            <w:tcW w:w="316" w:type="pct"/>
             <w:shd w:val="clear" w:color="auto" w:fill="FFFF00"/>
             <w:vAlign w:val="bottom"/>
           </w:tcPr>
@@ -54230,7 +54630,7 @@
         </w:tc>
         <w:tc>
           <w:tcPr>
-            <w:tcW w:w="426" w:type="pct"/>
+            <w:tcW w:w="316" w:type="pct"/>
             <w:shd w:val="clear" w:color="auto" w:fill="FFFF00"/>
             <w:vAlign w:val="bottom"/>
           </w:tcPr>
@@ -54256,7 +54656,7 @@
         </w:tc>
         <w:tc>
           <w:tcPr>
-            <w:tcW w:w="426" w:type="pct"/>
+            <w:tcW w:w="316" w:type="pct"/>
             <w:shd w:val="clear" w:color="auto" w:fill="FFFF00"/>
             <w:vAlign w:val="bottom"/>
           </w:tcPr>
@@ -54282,13 +54682,13 @@
         </w:tc>
         <w:tc>
           <w:tcPr>
-            <w:tcW w:w="478" w:type="pct"/>
+            <w:tcW w:w="1242" w:type="pct"/>
             <w:shd w:val="clear" w:color="auto" w:fill="FFFF00"/>
             <w:vAlign w:val="center"/>
           </w:tcPr>
           <w:p>
             <w:pPr>
-              <w:jc w:val="center"/>
+              <w:jc w:val="both"/>
               <w:rPr>
                 <w:rFonts w:cstheme="minorHAnsi"/>
                 <w:sz w:val="18"/>
@@ -54342,6 +54742,14 @@
           <w:szCs w:val="18"/>
         </w:rPr>
         <w:t xml:space="preserve"> (2011$)</w:t>
+      </w:r>
+      <w:r>
+        <w:rPr>
+          <w:rFonts w:ascii="Times New Roman" w:hAnsi="Times New Roman" w:cs="Times New Roman"/>
+          <w:sz w:val="18"/>
+          <w:szCs w:val="18"/>
+        </w:rPr>
+        <w:t>- Converted to 2020 using 1.17 rate</w:t>
       </w:r>
     </w:p>
     <w:p>
@@ -54624,6 +55032,7 @@
           <w:sz w:val="24"/>
           <w:szCs w:val="24"/>
         </w:rPr>
+        <w:lastRenderedPageBreak/>
         <w:t>&gt;emission per activity</w:t>
       </w:r>
     </w:p>
@@ -54645,7 +55054,6 @@
           <w:sz w:val="24"/>
           <w:szCs w:val="24"/>
         </w:rPr>
-        <w:lastRenderedPageBreak/>
         <w:t>&gt;Limits of emission</w:t>
       </w:r>
     </w:p>

</xml_diff>